<commit_message>
rename supplementary figures in accordance to cell press formatting style
</commit_message>
<xml_diff>
--- a/Manuscript/Manuscript_template.docx
+++ b/Manuscript/Manuscript_template.docx
@@ -1,21 +1,21 @@
 
 <file path=word/document.xml><?xml version="1.0" encoding="utf-8"?>
-<w:document xmlns:wpc="http://schemas.microsoft.com/office/word/2010/wordprocessingCanvas" xmlns:cx="http://schemas.microsoft.com/office/drawing/2014/chartex" xmlns:cx1="http://schemas.microsoft.com/office/drawing/2015/9/8/chartex" xmlns:cx2="http://schemas.microsoft.com/office/drawing/2015/10/21/chartex" xmlns:cx3="http://schemas.microsoft.com/office/drawing/2016/5/9/chartex" xmlns:cx4="http://schemas.microsoft.com/office/drawing/2016/5/10/chartex" xmlns:cx5="http://schemas.microsoft.com/office/drawing/2016/5/11/chartex" xmlns:cx6="http://schemas.microsoft.com/office/drawing/2016/5/12/chartex" xmlns:cx7="http://schemas.microsoft.com/office/drawing/2016/5/13/chartex" xmlns:cx8="http://schemas.microsoft.com/office/drawing/2016/5/14/chartex" xmlns:mc="http://schemas.openxmlformats.org/markup-compatibility/2006" xmlns:aink="http://schemas.microsoft.com/office/drawing/2016/ink" xmlns:am3d="http://schemas.microsoft.com/office/drawing/2017/model3d" xmlns:o="urn:schemas-microsoft-com:office:office" xmlns:oel="http://schemas.microsoft.com/office/2019/extlst" xmlns:r="http://schemas.openxmlformats.org/officeDocument/2006/relationships" xmlns:m="http://schemas.openxmlformats.org/officeDocument/2006/math" xmlns:v="urn:schemas-microsoft-com:vml" xmlns:wp14="http://schemas.microsoft.com/office/word/2010/wordprocessingDrawing" xmlns:wp="http://schemas.openxmlformats.org/drawingml/2006/wordprocessingDrawing" xmlns:w10="urn:schemas-microsoft-com:office:word" xmlns:w="http://schemas.openxmlformats.org/wordprocessingml/2006/main" xmlns:w14="http://schemas.microsoft.com/office/word/2010/wordml" xmlns:w15="http://schemas.microsoft.com/office/word/2012/wordml" xmlns:w16cex="http://schemas.microsoft.com/office/word/2018/wordml/cex" xmlns:w16cid="http://schemas.microsoft.com/office/word/2016/wordml/cid" xmlns:w16="http://schemas.microsoft.com/office/word/2018/wordml" xmlns:w16sdtdh="http://schemas.microsoft.com/office/word/2020/wordml/sdtdatahash" xmlns:w16se="http://schemas.microsoft.com/office/word/2015/wordml/symex" xmlns:wpg="http://schemas.microsoft.com/office/word/2010/wordprocessingGroup" xmlns:wpi="http://schemas.microsoft.com/office/word/2010/wordprocessingInk" xmlns:wne="http://schemas.microsoft.com/office/word/2006/wordml" xmlns:wps="http://schemas.microsoft.com/office/word/2010/wordprocessingShape" mc:Ignorable="w14 w15 w16se w16cid w16 w16cex w16sdtdh wp14">
+<w:document xmlns:o="urn:schemas-microsoft-com:office:office" xmlns:r="http://schemas.openxmlformats.org/officeDocument/2006/relationships" xmlns:v="urn:schemas-microsoft-com:vml" xmlns:w="http://schemas.openxmlformats.org/wordprocessingml/2006/main" xmlns:w10="urn:schemas-microsoft-com:office:word" xmlns:wp="http://schemas.openxmlformats.org/drawingml/2006/wordprocessingDrawing" xmlns:wps="http://schemas.microsoft.com/office/word/2010/wordprocessingShape" xmlns:wpg="http://schemas.microsoft.com/office/word/2010/wordprocessingGroup" xmlns:mc="http://schemas.openxmlformats.org/markup-compatibility/2006" xmlns:wp14="http://schemas.microsoft.com/office/word/2010/wordprocessingDrawing" xmlns:w14="http://schemas.microsoft.com/office/word/2010/wordml" mc:Ignorable="w14 wp14">
   <w:body>
     <w:p>
       <w:pPr>
         <w:pStyle w:val="Authors"/>
         <w:spacing w:before="0" w:after="480"/>
-        <w:ind w:left="567" w:right="567"/>
-        <w:rPr>
-          <w:rFonts w:ascii="Helvetica Neue" w:eastAsia="Helvetica Neue" w:hAnsi="Helvetica Neue" w:cs="Helvetica Neue"/>
+        <w:ind w:left="567" w:right="567" w:hanging="0"/>
+        <w:rPr>
+          <w:rFonts w:ascii="Helvetica Neue" w:hAnsi="Helvetica Neue" w:eastAsia="Helvetica Neue" w:cs="Helvetica Neue"/>
+          <w:b/>
           <w:b/>
           <w:bCs/>
           <w:sz w:val="40"/>
           <w:szCs w:val="40"/>
         </w:rPr>
       </w:pPr>
-      <w:proofErr w:type="gramStart"/>
       <w:r>
         <w:rPr>
           <w:rFonts w:ascii="Helvetica Neue" w:hAnsi="Helvetica Neue"/>
@@ -24,53 +24,32 @@
           <w:sz w:val="40"/>
           <w:szCs w:val="40"/>
         </w:rPr>
-        <w:t>{{ title</w:t>
-      </w:r>
-      <w:proofErr w:type="gramEnd"/>
+        <w:t>{{ title }}</w:t>
+      </w:r>
+    </w:p>
+    <w:p>
+      <w:pPr>
+        <w:pStyle w:val="Authors"/>
+        <w:spacing w:before="0" w:after="480"/>
+        <w:ind w:left="567" w:right="567" w:hanging="0"/>
+        <w:rPr>
+          <w:rFonts w:ascii="Helvetica Neue" w:hAnsi="Helvetica Neue" w:eastAsia="Helvetica Neue" w:cs="Helvetica Neue"/>
+        </w:rPr>
+      </w:pPr>
       <w:r>
         <w:rPr>
           <w:rFonts w:ascii="Helvetica Neue" w:hAnsi="Helvetica Neue"/>
           <w:b/>
           <w:bCs/>
-          <w:sz w:val="40"/>
-          <w:szCs w:val="40"/>
-        </w:rPr>
-        <w:t xml:space="preserve"> }}</w:t>
-      </w:r>
-    </w:p>
-    <w:p>
-      <w:pPr>
-        <w:pStyle w:val="Authors"/>
-        <w:spacing w:before="0" w:after="480"/>
-        <w:ind w:left="567" w:right="567"/>
-        <w:rPr>
-          <w:rFonts w:ascii="Helvetica Neue" w:eastAsia="Helvetica Neue" w:hAnsi="Helvetica Neue" w:cs="Helvetica Neue"/>
-        </w:rPr>
-      </w:pPr>
-      <w:proofErr w:type="gramStart"/>
-      <w:r>
-        <w:rPr>
-          <w:rFonts w:ascii="Helvetica Neue" w:hAnsi="Helvetica Neue"/>
-          <w:b/>
-          <w:bCs/>
-        </w:rPr>
-        <w:t>{{ authors</w:t>
-      </w:r>
-      <w:proofErr w:type="gramEnd"/>
-      <w:r>
-        <w:rPr>
-          <w:rFonts w:ascii="Helvetica Neue" w:hAnsi="Helvetica Neue"/>
-          <w:b/>
-          <w:bCs/>
-        </w:rPr>
-        <w:t xml:space="preserve"> }}</w:t>
-      </w:r>
-    </w:p>
-    <w:p>
-      <w:pPr>
-        <w:pStyle w:val="FootnoteText"/>
-        <w:spacing w:after="120"/>
-        <w:ind w:left="567" w:right="567"/>
+        </w:rPr>
+        <w:t>{{ authors }}</w:t>
+      </w:r>
+    </w:p>
+    <w:p>
+      <w:pPr>
+        <w:pStyle w:val="Footnote"/>
+        <w:spacing w:before="0" w:after="120"/>
+        <w:ind w:left="567" w:right="567" w:hanging="0"/>
         <w:jc w:val="left"/>
         <w:rPr>
           <w:rFonts w:ascii="Helvetica Neue" w:hAnsi="Helvetica Neue"/>
@@ -79,89 +58,51 @@
           <w:lang w:val="en-DE"/>
         </w:rPr>
       </w:pPr>
-      <w:proofErr w:type="gramStart"/>
       <w:r>
         <w:rPr>
           <w:rFonts w:ascii="Helvetica Neue" w:hAnsi="Helvetica Neue"/>
           <w:sz w:val="20"/>
           <w:szCs w:val="20"/>
         </w:rPr>
-        <w:t>{{ affiliations</w:t>
-      </w:r>
-      <w:proofErr w:type="gramEnd"/>
+        <w:t>{{ affiliations }}</w:t>
+      </w:r>
+    </w:p>
+    <w:p>
+      <w:pPr>
+        <w:pStyle w:val="Paragraph"/>
+        <w:spacing w:before="0" w:after="0"/>
+        <w:ind w:left="567" w:right="567" w:hanging="0"/>
+        <w:jc w:val="both"/>
+        <w:rPr>
+          <w:rStyle w:val="Hyperlink0"/>
+        </w:rPr>
+      </w:pPr>
       <w:r>
         <w:rPr>
           <w:rFonts w:ascii="Helvetica Neue" w:hAnsi="Helvetica Neue"/>
           <w:sz w:val="20"/>
           <w:szCs w:val="20"/>
         </w:rPr>
-        <w:t xml:space="preserve"> }}</w:t>
-      </w:r>
-    </w:p>
-    <w:p>
-      <w:pPr>
-        <w:pStyle w:val="Paragraph"/>
-        <w:spacing w:before="0"/>
-        <w:ind w:left="567" w:right="567" w:firstLine="0"/>
-        <w:jc w:val="both"/>
-        <w:rPr>
-          <w:rStyle w:val="Hyperlink0"/>
-        </w:rPr>
-      </w:pPr>
-      <w:r>
-        <w:rPr>
-          <w:rFonts w:ascii="Helvetica Neue" w:hAnsi="Helvetica Neue"/>
-          <w:sz w:val="20"/>
-          <w:szCs w:val="20"/>
-        </w:rPr>
         <w:t xml:space="preserve">* Correspondence to: </w:t>
       </w:r>
-      <w:proofErr w:type="gramStart"/>
-      <w:r>
-        <w:rPr>
-          <w:rFonts w:asciiTheme="minorHAnsi" w:hAnsiTheme="minorHAnsi"/>
+      <w:r>
+        <w:rPr>
+          <w:rFonts w:ascii="Helvetica Neue" w:hAnsi="Helvetica Neue" w:asciiTheme="minorHAnsi" w:hAnsiTheme="minorHAnsi"/>
           <w:sz w:val="21"/>
           <w:szCs w:val="21"/>
         </w:rPr>
-        <w:t xml:space="preserve">{{ </w:t>
-      </w:r>
-      <w:proofErr w:type="spellStart"/>
-      <w:r>
-        <w:rPr>
-          <w:rFonts w:asciiTheme="minorHAnsi" w:hAnsiTheme="minorHAnsi"/>
-          <w:sz w:val="21"/>
-          <w:szCs w:val="21"/>
-        </w:rPr>
-        <w:t>correspondence</w:t>
-      </w:r>
-      <w:proofErr w:type="gramEnd"/>
-      <w:r>
-        <w:rPr>
-          <w:rFonts w:asciiTheme="minorHAnsi" w:hAnsiTheme="minorHAnsi"/>
-          <w:sz w:val="21"/>
-          <w:szCs w:val="21"/>
-        </w:rPr>
-        <w:t>_to</w:t>
-      </w:r>
-      <w:proofErr w:type="spellEnd"/>
-      <w:r>
-        <w:rPr>
-          <w:rFonts w:asciiTheme="minorHAnsi" w:hAnsiTheme="minorHAnsi"/>
-          <w:sz w:val="21"/>
-          <w:szCs w:val="21"/>
-        </w:rPr>
-        <w:t xml:space="preserve"> }}</w:t>
+        <w:t>{{ correspondence_to }}</w:t>
       </w:r>
     </w:p>
     <w:p>
       <w:pPr>
         <w:pStyle w:val="Paragraph"/>
-        <w:spacing w:before="720"/>
-        <w:ind w:right="567" w:firstLine="0"/>
+        <w:spacing w:before="720" w:after="0"/>
+        <w:ind w:right="567" w:hanging="0"/>
         <w:jc w:val="both"/>
         <w:rPr>
           <w:rStyle w:val="Link"/>
-          <w:rFonts w:ascii="Helvetica Neue" w:eastAsia="Helvetica Neue" w:hAnsi="Helvetica Neue" w:cs="Helvetica Neue"/>
+          <w:rFonts w:ascii="Helvetica Neue" w:hAnsi="Helvetica Neue" w:eastAsia="Helvetica Neue" w:cs="Helvetica Neue"/>
           <w:color w:val="000000"/>
           <w:sz w:val="22"/>
           <w:szCs w:val="22"/>
@@ -194,7 +135,6 @@
         </w:rPr>
         <w:t xml:space="preserve"> </w:t>
       </w:r>
-      <w:proofErr w:type="gramStart"/>
       <w:r>
         <w:rPr>
           <w:rStyle w:val="Link"/>
@@ -204,86 +144,81 @@
           <w:szCs w:val="22"/>
           <w:u w:val="none" w:color="000000"/>
         </w:rPr>
-        <w:t>{{ keywords</w:t>
-      </w:r>
-      <w:proofErr w:type="gramEnd"/>
-      <w:r>
-        <w:rPr>
-          <w:rStyle w:val="Link"/>
-          <w:rFonts w:ascii="Helvetica Neue" w:hAnsi="Helvetica Neue"/>
+        <w:t>{{ keywords }}</w:t>
+      </w:r>
+    </w:p>
+    <w:p>
+      <w:pPr>
+        <w:pStyle w:val="Heading1"/>
+        <w:rPr>
+          <w:rFonts w:ascii="Helvetica Neue" w:hAnsi="Helvetica Neue" w:cs="Arial Unicode MS"/>
+          <w:b/>
+          <w:b/>
+          <w:bCs/>
           <w:color w:val="000000"/>
-          <w:sz w:val="22"/>
-          <w:szCs w:val="22"/>
+          <w:sz w:val="28"/>
+          <w:szCs w:val="28"/>
           <w:u w:val="none" w:color="000000"/>
-        </w:rPr>
-        <w:t xml:space="preserve"> }}</w:t>
+          <w:lang w:val="en-US"/>
+        </w:rPr>
+      </w:pPr>
+      <w:r>
+        <w:rPr>
+          <w:rFonts w:cs="Arial Unicode MS"/>
+          <w:b/>
+          <w:bCs/>
+          <w:color w:val="000000"/>
+          <w:sz w:val="28"/>
+          <w:szCs w:val="28"/>
+          <w:u w:val="none" w:color="000000"/>
+          <w:lang w:val="en-US"/>
+        </w:rPr>
+        <w:t>Summary</w:t>
+      </w:r>
+    </w:p>
+    <w:p>
+      <w:pPr>
+        <w:pStyle w:val="AbstractSummary"/>
+        <w:spacing w:lineRule="auto" w:line="360"/>
+        <w:jc w:val="both"/>
+        <w:rPr/>
+      </w:pPr>
+      <w:r>
+        <w:rPr>
+          <w:rFonts w:ascii="Helvetica Neue" w:hAnsi="Helvetica Neue"/>
+        </w:rPr>
+        <w:t>{{ abstract }}</w:t>
+      </w:r>
+      <w:r>
+        <w:br w:type="page"/>
       </w:r>
     </w:p>
     <w:p>
       <w:pPr>
         <w:pStyle w:val="Heading1"/>
-      </w:pPr>
-      <w:r>
-        <w:t>Abstract</w:t>
-      </w:r>
-    </w:p>
-    <w:p>
-      <w:pPr>
-        <w:pStyle w:val="AbstractSummary"/>
-        <w:spacing w:line="360" w:lineRule="auto"/>
+        <w:rPr/>
+      </w:pPr>
+      <w:r>
+        <w:rPr/>
+        <w:t>Introduction</w:t>
+      </w:r>
+    </w:p>
+    <w:p>
+      <w:pPr>
+        <w:pStyle w:val="Normal"/>
+        <w:spacing w:lineRule="auto" w:line="360"/>
         <w:jc w:val="both"/>
-      </w:pPr>
-      <w:proofErr w:type="gramStart"/>
-      <w:r>
-        <w:rPr>
-          <w:rFonts w:ascii="Helvetica Neue" w:hAnsi="Helvetica Neue"/>
-        </w:rPr>
-        <w:t>{{ abstract</w:t>
-      </w:r>
-      <w:proofErr w:type="gramEnd"/>
-      <w:r>
-        <w:rPr>
-          <w:rFonts w:ascii="Helvetica Neue" w:hAnsi="Helvetica Neue"/>
-        </w:rPr>
-        <w:t xml:space="preserve"> }}</w:t>
-      </w:r>
-      <w:r>
-        <w:br w:type="page"/>
-      </w:r>
-    </w:p>
-    <w:p>
-      <w:pPr>
-        <w:pStyle w:val="Heading1"/>
-      </w:pPr>
-      <w:r>
-        <w:lastRenderedPageBreak/>
-        <w:t>Introduction</w:t>
-      </w:r>
-    </w:p>
-    <w:p>
-      <w:pPr>
-        <w:spacing w:line="360" w:lineRule="auto"/>
-        <w:jc w:val="both"/>
-        <w:rPr>
-          <w:rFonts w:ascii="Helvetica Neue" w:eastAsia="Helvetica Neue" w:hAnsi="Helvetica Neue" w:cs="Helvetica Neue"/>
+        <w:rPr>
+          <w:rFonts w:ascii="Helvetica Neue" w:hAnsi="Helvetica Neue" w:eastAsia="Helvetica Neue" w:cs="Helvetica Neue"/>
           <w:lang w:val="en-US"/>
         </w:rPr>
       </w:pPr>
-      <w:proofErr w:type="gramStart"/>
       <w:r>
         <w:rPr>
           <w:rFonts w:ascii="Helvetica Neue" w:hAnsi="Helvetica Neue"/>
           <w:lang w:val="en-US"/>
         </w:rPr>
-        <w:t>{{ introduction</w:t>
-      </w:r>
-      <w:proofErr w:type="gramEnd"/>
-      <w:r>
-        <w:rPr>
-          <w:rFonts w:ascii="Helvetica Neue" w:hAnsi="Helvetica Neue"/>
-          <w:lang w:val="en-US"/>
-        </w:rPr>
-        <w:t xml:space="preserve"> }}</w:t>
+        <w:t>{{ introduction }}</w:t>
       </w:r>
     </w:p>
     <w:p>
@@ -295,29 +230,30 @@
         </w:rPr>
       </w:pPr>
       <w:r>
+        <w:rPr/>
         <w:t>Results</w:t>
       </w:r>
     </w:p>
     <w:p>
       <w:pPr>
         <w:pStyle w:val="Teaser"/>
-        <w:spacing w:after="120" w:line="360" w:lineRule="auto"/>
+        <w:spacing w:lineRule="auto" w:line="360" w:before="120" w:after="120"/>
         <w:jc w:val="both"/>
         <w:rPr>
-          <w:rFonts w:ascii="Helvetica Neue" w:eastAsia="Helvetica Neue" w:hAnsi="Helvetica Neue" w:cs="Helvetica Neue"/>
-          <w:lang w:val="en-DE"/>
-        </w:rPr>
-      </w:pPr>
-      <w:r>
-        <w:rPr>
-          <w:rFonts w:ascii="Helvetica Neue" w:eastAsia="Helvetica Neue" w:hAnsi="Helvetica Neue" w:cs="Helvetica Neue"/>
+          <w:rFonts w:ascii="Helvetica Neue" w:hAnsi="Helvetica Neue" w:eastAsia="Helvetica Neue" w:cs="Helvetica Neue"/>
+          <w:lang w:val="en-DE"/>
+        </w:rPr>
+      </w:pPr>
+      <w:r>
+        <w:rPr>
+          <w:rFonts w:eastAsia="Helvetica Neue" w:cs="Helvetica Neue" w:ascii="Helvetica Neue" w:hAnsi="Helvetica Neue"/>
           <w:lang w:val="en-DE"/>
         </w:rPr>
         <w:t xml:space="preserve">{%p </w:t>
       </w:r>
       <w:r>
         <w:rPr>
-          <w:rFonts w:ascii="Helvetica Neue" w:hAnsi="Helvetica Neue" w:cs="Helvetica Neue"/>
+          <w:rFonts w:cs="Helvetica Neue" w:ascii="Helvetica Neue" w:hAnsi="Helvetica Neue"/>
           <w:b/>
           <w:bCs/>
         </w:rPr>
@@ -325,28 +261,20 @@
       </w:r>
       <w:r>
         <w:rPr>
-          <w:rFonts w:ascii="Helvetica Neue" w:eastAsia="Helvetica Neue" w:hAnsi="Helvetica Neue" w:cs="Helvetica Neue"/>
+          <w:rFonts w:eastAsia="Helvetica Neue" w:cs="Helvetica Neue" w:ascii="Helvetica Neue" w:hAnsi="Helvetica Neue"/>
           <w:lang w:val="en-DE"/>
         </w:rPr>
         <w:t xml:space="preserve"> </w:t>
       </w:r>
-      <w:proofErr w:type="spellStart"/>
-      <w:r>
-        <w:rPr>
-          <w:rFonts w:ascii="Helvetica Neue" w:eastAsia="Helvetica Neue" w:hAnsi="Helvetica Neue" w:cs="Helvetica Neue"/>
-        </w:rPr>
-        <w:t>results.items</w:t>
-      </w:r>
-      <w:proofErr w:type="spellEnd"/>
-      <w:r>
-        <w:rPr>
-          <w:rFonts w:ascii="Helvetica Neue" w:eastAsia="Helvetica Neue" w:hAnsi="Helvetica Neue" w:cs="Helvetica Neue"/>
-        </w:rPr>
-        <w:t>()</w:t>
-      </w:r>
-      <w:r>
-        <w:rPr>
-          <w:rFonts w:ascii="Helvetica Neue" w:eastAsia="Helvetica Neue" w:hAnsi="Helvetica Neue" w:cs="Helvetica Neue"/>
+      <w:r>
+        <w:rPr>
+          <w:rFonts w:eastAsia="Helvetica Neue" w:cs="Helvetica Neue" w:ascii="Helvetica Neue" w:hAnsi="Helvetica Neue"/>
+        </w:rPr>
+        <w:t>results.items()</w:t>
+      </w:r>
+      <w:r>
+        <w:rPr>
+          <w:rFonts w:eastAsia="Helvetica Neue" w:cs="Helvetica Neue" w:ascii="Helvetica Neue" w:hAnsi="Helvetica Neue"/>
           <w:lang w:val="en-DE"/>
         </w:rPr>
         <w:t xml:space="preserve"> %}</w:t>
@@ -355,10 +283,11 @@
     <w:p>
       <w:pPr>
         <w:pStyle w:val="Teaser"/>
-        <w:spacing w:before="0" w:after="120" w:line="360" w:lineRule="auto"/>
+        <w:spacing w:lineRule="auto" w:line="360" w:before="0" w:after="120"/>
         <w:jc w:val="both"/>
         <w:rPr>
           <w:rFonts w:ascii="Helvetica Neue" w:hAnsi="Helvetica Neue"/>
+          <w:b/>
           <w:b/>
           <w:bCs/>
           <w:lang w:val="en-DE"/>
@@ -376,7 +305,8 @@
     </w:p>
     <w:p>
       <w:pPr>
-        <w:spacing w:after="360" w:line="360" w:lineRule="auto"/>
+        <w:pStyle w:val="Normal"/>
+        <w:spacing w:lineRule="auto" w:line="360" w:before="0" w:after="360"/>
         <w:jc w:val="both"/>
         <w:rPr>
           <w:rFonts w:ascii="Helvetica Neue" w:hAnsi="Helvetica Neue"/>
@@ -392,16 +322,16 @@
     <w:p>
       <w:pPr>
         <w:pStyle w:val="Teaser"/>
-        <w:spacing w:after="120" w:line="360" w:lineRule="auto"/>
+        <w:spacing w:lineRule="auto" w:line="360" w:before="120" w:after="120"/>
         <w:jc w:val="both"/>
         <w:rPr>
-          <w:rFonts w:ascii="Helvetica Neue" w:eastAsia="Helvetica Neue" w:hAnsi="Helvetica Neue" w:cs="Helvetica Neue"/>
-          <w:lang w:val="en-DE"/>
-        </w:rPr>
-      </w:pPr>
-      <w:r>
-        <w:rPr>
-          <w:rFonts w:ascii="Helvetica Neue" w:eastAsia="Helvetica Neue" w:hAnsi="Helvetica Neue" w:cs="Helvetica Neue"/>
+          <w:rFonts w:ascii="Helvetica Neue" w:hAnsi="Helvetica Neue" w:eastAsia="Helvetica Neue" w:cs="Helvetica Neue"/>
+          <w:lang w:val="en-DE"/>
+        </w:rPr>
+      </w:pPr>
+      <w:r>
+        <w:rPr>
+          <w:rFonts w:eastAsia="Helvetica Neue" w:cs="Helvetica Neue" w:ascii="Helvetica Neue" w:hAnsi="Helvetica Neue"/>
           <w:lang w:val="en-DE"/>
         </w:rPr>
         <w:t>{%p endfor %}</w:t>
@@ -424,7 +354,7 @@
     <w:p>
       <w:pPr>
         <w:pStyle w:val="Teaser"/>
-        <w:spacing w:before="0" w:line="360" w:lineRule="auto"/>
+        <w:spacing w:lineRule="auto" w:line="360" w:before="0" w:after="0"/>
         <w:jc w:val="both"/>
         <w:rPr>
           <w:lang w:val="en-DE"/>
@@ -444,32 +374,33 @@
     <w:p>
       <w:pPr>
         <w:pStyle w:val="Heading1"/>
-      </w:pPr>
-      <w:r>
-        <w:lastRenderedPageBreak/>
+        <w:rPr/>
+      </w:pPr>
+      <w:r>
+        <w:rPr/>
         <w:t>Materials and Methods</w:t>
       </w:r>
     </w:p>
     <w:p>
       <w:pPr>
         <w:pStyle w:val="Teaser"/>
-        <w:spacing w:after="120" w:line="360" w:lineRule="auto"/>
+        <w:spacing w:lineRule="auto" w:line="360" w:before="120" w:after="120"/>
         <w:jc w:val="both"/>
         <w:rPr>
-          <w:rFonts w:ascii="Helvetica Neue" w:eastAsia="Helvetica Neue" w:hAnsi="Helvetica Neue" w:cs="Helvetica Neue"/>
-          <w:lang w:val="en-DE"/>
-        </w:rPr>
-      </w:pPr>
-      <w:r>
-        <w:rPr>
-          <w:rFonts w:ascii="Helvetica Neue" w:eastAsia="Helvetica Neue" w:hAnsi="Helvetica Neue" w:cs="Helvetica Neue"/>
+          <w:rFonts w:ascii="Helvetica Neue" w:hAnsi="Helvetica Neue" w:eastAsia="Helvetica Neue" w:cs="Helvetica Neue"/>
+          <w:lang w:val="en-DE"/>
+        </w:rPr>
+      </w:pPr>
+      <w:r>
+        <w:rPr>
+          <w:rFonts w:eastAsia="Helvetica Neue" w:cs="Helvetica Neue" w:ascii="Helvetica Neue" w:hAnsi="Helvetica Neue"/>
           <w:lang w:val="en-DE"/>
         </w:rPr>
         <w:t xml:space="preserve">{%p </w:t>
       </w:r>
       <w:r>
         <w:rPr>
-          <w:rFonts w:ascii="Helvetica Neue" w:hAnsi="Helvetica Neue" w:cs="Helvetica Neue"/>
+          <w:rFonts w:cs="Helvetica Neue" w:ascii="Helvetica Neue" w:hAnsi="Helvetica Neue"/>
           <w:b/>
           <w:bCs/>
         </w:rPr>
@@ -477,28 +408,20 @@
       </w:r>
       <w:r>
         <w:rPr>
-          <w:rFonts w:ascii="Helvetica Neue" w:eastAsia="Helvetica Neue" w:hAnsi="Helvetica Neue" w:cs="Helvetica Neue"/>
+          <w:rFonts w:eastAsia="Helvetica Neue" w:cs="Helvetica Neue" w:ascii="Helvetica Neue" w:hAnsi="Helvetica Neue"/>
           <w:lang w:val="en-DE"/>
         </w:rPr>
         <w:t xml:space="preserve"> </w:t>
       </w:r>
-      <w:proofErr w:type="spellStart"/>
-      <w:r>
-        <w:rPr>
-          <w:rFonts w:ascii="Helvetica Neue" w:eastAsia="Helvetica Neue" w:hAnsi="Helvetica Neue" w:cs="Helvetica Neue"/>
-        </w:rPr>
-        <w:t>methods.items</w:t>
-      </w:r>
-      <w:proofErr w:type="spellEnd"/>
-      <w:r>
-        <w:rPr>
-          <w:rFonts w:ascii="Helvetica Neue" w:eastAsia="Helvetica Neue" w:hAnsi="Helvetica Neue" w:cs="Helvetica Neue"/>
-        </w:rPr>
-        <w:t>()</w:t>
-      </w:r>
-      <w:r>
-        <w:rPr>
-          <w:rFonts w:ascii="Helvetica Neue" w:eastAsia="Helvetica Neue" w:hAnsi="Helvetica Neue" w:cs="Helvetica Neue"/>
+      <w:r>
+        <w:rPr>
+          <w:rFonts w:eastAsia="Helvetica Neue" w:cs="Helvetica Neue" w:ascii="Helvetica Neue" w:hAnsi="Helvetica Neue"/>
+        </w:rPr>
+        <w:t>methods.items()</w:t>
+      </w:r>
+      <w:r>
+        <w:rPr>
+          <w:rFonts w:eastAsia="Helvetica Neue" w:cs="Helvetica Neue" w:ascii="Helvetica Neue" w:hAnsi="Helvetica Neue"/>
           <w:lang w:val="en-DE"/>
         </w:rPr>
         <w:t xml:space="preserve"> %}</w:t>
@@ -507,10 +430,11 @@
     <w:p>
       <w:pPr>
         <w:pStyle w:val="Teaser"/>
-        <w:spacing w:before="0" w:after="120" w:line="360" w:lineRule="auto"/>
+        <w:spacing w:lineRule="auto" w:line="360" w:before="0" w:after="120"/>
         <w:jc w:val="both"/>
         <w:rPr>
           <w:rFonts w:ascii="Helvetica Neue" w:hAnsi="Helvetica Neue"/>
+          <w:b/>
           <w:b/>
           <w:bCs/>
           <w:lang w:val="en-DE"/>
@@ -528,7 +452,8 @@
     </w:p>
     <w:p>
       <w:pPr>
-        <w:spacing w:after="360" w:line="360" w:lineRule="auto"/>
+        <w:pStyle w:val="Normal"/>
+        <w:spacing w:lineRule="auto" w:line="360" w:before="0" w:after="360"/>
         <w:jc w:val="both"/>
         <w:rPr>
           <w:rFonts w:ascii="Helvetica Neue" w:hAnsi="Helvetica Neue"/>
@@ -543,7 +468,8 @@
     </w:p>
     <w:p>
       <w:pPr>
-        <w:spacing w:line="360" w:lineRule="auto"/>
+        <w:pStyle w:val="Normal"/>
+        <w:spacing w:lineRule="auto" w:line="360"/>
         <w:jc w:val="both"/>
         <w:rPr>
           <w:rFonts w:ascii="Helvetica Neue" w:hAnsi="Helvetica Neue"/>
@@ -551,7 +477,7 @@
       </w:pPr>
       <w:r>
         <w:rPr>
-          <w:rFonts w:ascii="Helvetica Neue" w:eastAsia="Helvetica Neue" w:hAnsi="Helvetica Neue" w:cs="Helvetica Neue"/>
+          <w:rFonts w:eastAsia="Helvetica Neue" w:cs="Helvetica Neue" w:ascii="Helvetica Neue" w:hAnsi="Helvetica Neue"/>
         </w:rPr>
         <w:t>{%p endfor %}</w:t>
       </w:r>
@@ -562,161 +488,120 @@
     <w:p>
       <w:pPr>
         <w:pStyle w:val="Heading1"/>
-      </w:pPr>
-      <w:r>
-        <w:lastRenderedPageBreak/>
+        <w:rPr/>
+      </w:pPr>
+      <w:r>
+        <w:rPr/>
         <w:t>Acknowledgements</w:t>
       </w:r>
     </w:p>
     <w:p>
       <w:pPr>
-        <w:spacing w:after="840" w:line="360" w:lineRule="auto"/>
+        <w:pStyle w:val="Normal"/>
+        <w:spacing w:lineRule="auto" w:line="360" w:before="0" w:after="840"/>
         <w:jc w:val="both"/>
         <w:rPr>
-          <w:rFonts w:ascii="Helvetica Neue" w:eastAsia="Helvetica Neue" w:hAnsi="Helvetica Neue" w:cs="Helvetica Neue"/>
+          <w:rFonts w:ascii="Helvetica Neue" w:hAnsi="Helvetica Neue" w:eastAsia="Helvetica Neue" w:cs="Helvetica Neue"/>
           <w:lang w:val="en-US"/>
         </w:rPr>
       </w:pPr>
-      <w:proofErr w:type="gramStart"/>
       <w:r>
         <w:rPr>
           <w:rFonts w:ascii="Helvetica Neue" w:hAnsi="Helvetica Neue"/>
           <w:lang w:val="en-US"/>
         </w:rPr>
-        <w:t>{{ acknowledgements</w:t>
-      </w:r>
-      <w:proofErr w:type="gramEnd"/>
-      <w:r>
+        <w:t>{{ acknowledgements }}</w:t>
+      </w:r>
+    </w:p>
+    <w:p>
+      <w:pPr>
+        <w:pStyle w:val="Heading1"/>
+        <w:rPr/>
+      </w:pPr>
+      <w:r>
+        <w:rPr/>
+        <w:t>Data and materials availability</w:t>
+      </w:r>
+    </w:p>
+    <w:p>
+      <w:pPr>
+        <w:pStyle w:val="Normal"/>
+        <w:spacing w:lineRule="auto" w:line="360" w:before="0" w:after="840"/>
+        <w:jc w:val="both"/>
         <w:rPr>
           <w:rFonts w:ascii="Helvetica Neue" w:hAnsi="Helvetica Neue"/>
           <w:lang w:val="en-US"/>
         </w:rPr>
-        <w:t xml:space="preserve"> }}</w:t>
+      </w:pPr>
+      <w:r>
+        <w:rPr>
+          <w:rFonts w:ascii="Helvetica Neue" w:hAnsi="Helvetica Neue"/>
+          <w:lang w:val="en-US"/>
+        </w:rPr>
+        <w:t>{{ data_availability }}</w:t>
       </w:r>
     </w:p>
     <w:p>
       <w:pPr>
         <w:pStyle w:val="Heading1"/>
-      </w:pPr>
-      <w:r>
-        <w:t>Data and materials availability</w:t>
-      </w:r>
-    </w:p>
-    <w:p>
-      <w:pPr>
-        <w:spacing w:after="840" w:line="360" w:lineRule="auto"/>
+        <w:rPr/>
+      </w:pPr>
+      <w:r>
+        <w:rPr/>
+        <w:t>Contributions</w:t>
+      </w:r>
+    </w:p>
+    <w:p>
+      <w:pPr>
+        <w:pStyle w:val="Normal"/>
+        <w:spacing w:lineRule="auto" w:line="360" w:before="0" w:after="840"/>
         <w:jc w:val="both"/>
         <w:rPr>
-          <w:rFonts w:ascii="Helvetica Neue" w:hAnsi="Helvetica Neue"/>
+          <w:rFonts w:ascii="Helvetica Neue" w:hAnsi="Helvetica Neue" w:eastAsia="Helvetica Neue" w:cs="Helvetica Neue"/>
           <w:lang w:val="en-US"/>
         </w:rPr>
       </w:pPr>
-      <w:proofErr w:type="gramStart"/>
       <w:r>
         <w:rPr>
           <w:rFonts w:ascii="Helvetica Neue" w:hAnsi="Helvetica Neue"/>
           <w:lang w:val="en-US"/>
         </w:rPr>
-        <w:t xml:space="preserve">{{ </w:t>
-      </w:r>
-      <w:proofErr w:type="spellStart"/>
-      <w:r>
-        <w:rPr>
-          <w:rFonts w:ascii="Helvetica Neue" w:hAnsi="Helvetica Neue"/>
-          <w:lang w:val="en-US"/>
-        </w:rPr>
-        <w:t>data</w:t>
-      </w:r>
-      <w:proofErr w:type="gramEnd"/>
-      <w:r>
-        <w:rPr>
-          <w:rFonts w:ascii="Helvetica Neue" w:hAnsi="Helvetica Neue"/>
-          <w:lang w:val="en-US"/>
-        </w:rPr>
-        <w:t>_availability</w:t>
-      </w:r>
-      <w:proofErr w:type="spellEnd"/>
-      <w:r>
-        <w:rPr>
-          <w:rFonts w:ascii="Helvetica Neue" w:hAnsi="Helvetica Neue"/>
-          <w:lang w:val="en-US"/>
-        </w:rPr>
-        <w:t xml:space="preserve"> }}</w:t>
+        <w:t>{{ contributions }}</w:t>
+      </w:r>
+      <w:r>
+        <w:br w:type="page"/>
       </w:r>
     </w:p>
     <w:p>
       <w:pPr>
         <w:pStyle w:val="Heading1"/>
-      </w:pPr>
-      <w:r>
-        <w:t>Contributions</w:t>
-      </w:r>
-    </w:p>
-    <w:p>
-      <w:pPr>
-        <w:spacing w:after="840" w:line="360" w:lineRule="auto"/>
+        <w:rPr/>
+      </w:pPr>
+      <w:r>
+        <w:rPr/>
+        <w:t>Figures</w:t>
+      </w:r>
+    </w:p>
+    <w:p>
+      <w:pPr>
+        <w:pStyle w:val="Teaser"/>
+        <w:spacing w:lineRule="auto" w:line="360" w:before="120" w:after="120"/>
         <w:jc w:val="both"/>
         <w:rPr>
-          <w:rFonts w:ascii="Helvetica Neue" w:eastAsia="Helvetica Neue" w:hAnsi="Helvetica Neue" w:cs="Helvetica Neue"/>
-          <w:lang w:val="en-US"/>
-        </w:rPr>
-      </w:pPr>
-      <w:proofErr w:type="gramStart"/>
-      <w:r>
-        <w:rPr>
-          <w:rFonts w:ascii="Helvetica Neue" w:hAnsi="Helvetica Neue"/>
-          <w:lang w:val="en-US"/>
-        </w:rPr>
-        <w:t xml:space="preserve">{{ </w:t>
-      </w:r>
-      <w:r>
-        <w:rPr>
-          <w:rFonts w:ascii="Helvetica Neue" w:hAnsi="Helvetica Neue"/>
-          <w:lang w:val="en-US"/>
-        </w:rPr>
-        <w:t>contributions</w:t>
-      </w:r>
-      <w:proofErr w:type="gramEnd"/>
-      <w:r>
-        <w:rPr>
-          <w:rFonts w:ascii="Helvetica Neue" w:hAnsi="Helvetica Neue"/>
-          <w:lang w:val="en-US"/>
-        </w:rPr>
-        <w:t xml:space="preserve"> }}</w:t>
-      </w:r>
-      <w:r>
-        <w:br w:type="page"/>
-      </w:r>
-    </w:p>
-    <w:p>
-      <w:pPr>
-        <w:pStyle w:val="Heading1"/>
-      </w:pPr>
-      <w:r>
-        <w:lastRenderedPageBreak/>
-        <w:t>Figures</w:t>
-      </w:r>
-    </w:p>
-    <w:p>
-      <w:pPr>
-        <w:pStyle w:val="Teaser"/>
-        <w:spacing w:after="120" w:line="360" w:lineRule="auto"/>
-        <w:jc w:val="both"/>
-        <w:rPr>
-          <w:rFonts w:ascii="Helvetica Neue" w:eastAsia="Helvetica Neue" w:hAnsi="Helvetica Neue" w:cs="Helvetica Neue"/>
-          <w:lang w:val="en-DE"/>
-        </w:rPr>
-      </w:pPr>
-      <w:r>
-        <w:rPr>
-          <w:rFonts w:ascii="Helvetica Neue" w:eastAsia="Helvetica Neue" w:hAnsi="Helvetica Neue" w:cs="Helvetica Neue"/>
+          <w:rFonts w:ascii="Helvetica Neue" w:hAnsi="Helvetica Neue" w:eastAsia="Helvetica Neue" w:cs="Helvetica Neue"/>
+          <w:lang w:val="en-DE"/>
+        </w:rPr>
+      </w:pPr>
+      <w:r>
+        <w:rPr>
+          <w:rFonts w:eastAsia="Helvetica Neue" w:cs="Helvetica Neue" w:ascii="Helvetica Neue" w:hAnsi="Helvetica Neue"/>
           <w:lang w:val="en-DE"/>
         </w:rPr>
         <w:t xml:space="preserve">{%p </w:t>
       </w:r>
       <w:r>
         <w:rPr>
-          <w:rFonts w:ascii="Helvetica Neue" w:hAnsi="Helvetica Neue" w:cs="Helvetica Neue"/>
+          <w:rFonts w:cs="Helvetica Neue" w:ascii="Helvetica Neue" w:hAnsi="Helvetica Neue"/>
           <w:b/>
           <w:bCs/>
         </w:rPr>
@@ -724,381 +609,329 @@
       </w:r>
       <w:r>
         <w:rPr>
-          <w:rFonts w:ascii="Helvetica Neue" w:hAnsi="Helvetica Neue" w:cs="Helvetica Neue"/>
+          <w:rFonts w:cs="Helvetica Neue" w:ascii="Helvetica Neue" w:hAnsi="Helvetica Neue"/>
           <w:b/>
           <w:bCs/>
           <w:lang w:val="en-DE"/>
         </w:rPr>
-        <w:t>body</w:t>
-      </w:r>
-      <w:r>
-        <w:rPr>
-          <w:rFonts w:ascii="Helvetica Neue" w:hAnsi="Helvetica Neue" w:cs="Helvetica Neue"/>
+        <w:t xml:space="preserve">body </w:t>
+      </w:r>
+      <w:r>
+        <w:rPr>
+          <w:rFonts w:cs="Helvetica Neue" w:ascii="Helvetica Neue" w:hAnsi="Helvetica Neue"/>
           <w:b/>
           <w:bCs/>
+        </w:rPr>
+        <w:t>in</w:t>
+      </w:r>
+      <w:r>
+        <w:rPr>
+          <w:rFonts w:eastAsia="Helvetica Neue" w:cs="Helvetica Neue" w:ascii="Helvetica Neue" w:hAnsi="Helvetica Neue"/>
           <w:lang w:val="en-DE"/>
         </w:rPr>
         <w:t xml:space="preserve"> </w:t>
       </w:r>
       <w:r>
         <w:rPr>
-          <w:rFonts w:ascii="Helvetica Neue" w:hAnsi="Helvetica Neue" w:cs="Helvetica Neue"/>
+          <w:rFonts w:eastAsia="Helvetica Neue" w:cs="Helvetica Neue" w:ascii="Helvetica Neue" w:hAnsi="Helvetica Neue"/>
+        </w:rPr>
+        <w:t>legends.items()</w:t>
+      </w:r>
+      <w:r>
+        <w:rPr>
+          <w:rFonts w:eastAsia="Helvetica Neue" w:cs="Helvetica Neue" w:ascii="Helvetica Neue" w:hAnsi="Helvetica Neue"/>
+          <w:lang w:val="en-DE"/>
+        </w:rPr>
+        <w:t xml:space="preserve"> %}</w:t>
+      </w:r>
+    </w:p>
+    <w:p>
+      <w:pPr>
+        <w:pStyle w:val="Teaser"/>
+        <w:tabs>
+          <w:tab w:val="clear" w:pos="720"/>
+          <w:tab w:val="left" w:pos="1892" w:leader="none"/>
+        </w:tabs>
+        <w:spacing w:lineRule="auto" w:line="360" w:before="0" w:after="120"/>
+        <w:jc w:val="both"/>
+        <w:rPr>
+          <w:rFonts w:ascii="Helvetica Neue" w:hAnsi="Helvetica Neue"/>
+          <w:b/>
           <w:b/>
           <w:bCs/>
-        </w:rPr>
-        <w:t>in</w:t>
-      </w:r>
-      <w:r>
-        <w:rPr>
-          <w:rFonts w:ascii="Helvetica Neue" w:eastAsia="Helvetica Neue" w:hAnsi="Helvetica Neue" w:cs="Helvetica Neue"/>
-          <w:lang w:val="en-DE"/>
-        </w:rPr>
-        <w:t xml:space="preserve"> </w:t>
-      </w:r>
-      <w:proofErr w:type="spellStart"/>
-      <w:r>
-        <w:rPr>
-          <w:rFonts w:ascii="Helvetica Neue" w:eastAsia="Helvetica Neue" w:hAnsi="Helvetica Neue" w:cs="Helvetica Neue"/>
-        </w:rPr>
-        <w:t>legends.items</w:t>
-      </w:r>
-      <w:proofErr w:type="spellEnd"/>
-      <w:r>
-        <w:rPr>
-          <w:rFonts w:ascii="Helvetica Neue" w:eastAsia="Helvetica Neue" w:hAnsi="Helvetica Neue" w:cs="Helvetica Neue"/>
-        </w:rPr>
-        <w:t>()</w:t>
-      </w:r>
-      <w:r>
-        <w:rPr>
-          <w:rFonts w:ascii="Helvetica Neue" w:eastAsia="Helvetica Neue" w:hAnsi="Helvetica Neue" w:cs="Helvetica Neue"/>
-          <w:lang w:val="en-DE"/>
-        </w:rPr>
-        <w:t xml:space="preserve"> %}</w:t>
-      </w:r>
-    </w:p>
-    <w:p>
-      <w:pPr>
-        <w:pStyle w:val="Teaser"/>
-        <w:tabs>
-          <w:tab w:val="left" w:pos="1892"/>
-        </w:tabs>
-        <w:spacing w:before="0" w:after="120" w:line="360" w:lineRule="auto"/>
-        <w:jc w:val="both"/>
+          <w:lang w:val="en-DE"/>
+        </w:rPr>
+      </w:pPr>
+      <w:r>
         <w:rPr>
           <w:rFonts w:ascii="Helvetica Neue" w:hAnsi="Helvetica Neue"/>
           <w:b/>
           <w:bCs/>
           <w:lang w:val="en-DE"/>
         </w:rPr>
-      </w:pPr>
-      <w:r>
-        <w:rPr>
-          <w:rFonts w:ascii="Helvetica Neue" w:hAnsi="Helvetica Neue"/>
+        <w:t>{{ title }}</w:t>
+        <w:tab/>
+      </w:r>
+    </w:p>
+    <w:p>
+      <w:pPr>
+        <w:pStyle w:val="Normal"/>
+        <w:spacing w:lineRule="auto" w:line="360"/>
+        <w:jc w:val="both"/>
+        <w:rPr>
+          <w:rFonts w:ascii="Helvetica Neue" w:hAnsi="Helvetica Neue"/>
+        </w:rPr>
+      </w:pPr>
+      <w:r>
+        <w:rPr>
+          <w:rFonts w:ascii="Helvetica Neue" w:hAnsi="Helvetica Neue"/>
+        </w:rPr>
+        <w:t xml:space="preserve">{{ body }} </w:t>
+      </w:r>
+    </w:p>
+    <w:p>
+      <w:pPr>
+        <w:pStyle w:val="Normal"/>
+        <w:rPr>
+          <w:rFonts w:ascii="Helvetica Neue" w:hAnsi="Helvetica Neue"/>
+        </w:rPr>
+      </w:pPr>
+      <w:r>
+        <w:rPr>
+          <w:rFonts w:ascii="Helvetica Neue" w:hAnsi="Helvetica Neue"/>
+        </w:rPr>
+      </w:r>
+      <w:r>
+        <w:br w:type="page"/>
+      </w:r>
+    </w:p>
+    <w:p>
+      <w:pPr>
+        <w:pStyle w:val="Normal"/>
+        <w:spacing w:lineRule="auto" w:line="360"/>
+        <w:jc w:val="both"/>
+        <w:rPr>
+          <w:rFonts w:ascii="Helvetica Neue" w:hAnsi="Helvetica Neue"/>
+        </w:rPr>
+      </w:pPr>
+      <w:r>
+        <w:rPr>
+          <w:rFonts w:ascii="Helvetica Neue" w:hAnsi="Helvetica Neue"/>
+        </w:rPr>
+      </w:r>
+    </w:p>
+    <w:p>
+      <w:pPr>
+        <w:pStyle w:val="Teaser"/>
+        <w:spacing w:lineRule="auto" w:line="360" w:before="120" w:after="120"/>
+        <w:jc w:val="both"/>
+        <w:rPr>
+          <w:rFonts w:ascii="Helvetica Neue" w:hAnsi="Helvetica Neue" w:eastAsia="Helvetica Neue" w:cs="Helvetica Neue"/>
+          <w:lang w:val="en-DE"/>
+        </w:rPr>
+      </w:pPr>
+      <w:r>
+        <w:rPr>
+          <w:rFonts w:eastAsia="Helvetica Neue" w:cs="Helvetica Neue" w:ascii="Helvetica Neue" w:hAnsi="Helvetica Neue"/>
+          <w:lang w:val="en-DE"/>
+        </w:rPr>
+        <w:t>{%p endfor %}</w:t>
+      </w:r>
+      <w:r>
+        <w:br w:type="page"/>
+      </w:r>
+    </w:p>
+    <w:p>
+      <w:pPr>
+        <w:pStyle w:val="Heading1"/>
+        <w:rPr/>
+      </w:pPr>
+      <w:r>
+        <w:rPr/>
+        <w:t>Supplementary Figures</w:t>
+      </w:r>
+    </w:p>
+    <w:p>
+      <w:pPr>
+        <w:pStyle w:val="Teaser"/>
+        <w:spacing w:lineRule="auto" w:line="360" w:before="120" w:after="120"/>
+        <w:jc w:val="both"/>
+        <w:rPr>
+          <w:rFonts w:ascii="Helvetica Neue" w:hAnsi="Helvetica Neue" w:eastAsia="Helvetica Neue" w:cs="Helvetica Neue"/>
+          <w:lang w:val="en-DE"/>
+        </w:rPr>
+      </w:pPr>
+      <w:r>
+        <w:rPr>
+          <w:rFonts w:eastAsia="Helvetica Neue" w:cs="Helvetica Neue" w:ascii="Helvetica Neue" w:hAnsi="Helvetica Neue"/>
+          <w:lang w:val="en-DE"/>
+        </w:rPr>
+        <w:t xml:space="preserve">{%p </w:t>
+      </w:r>
+      <w:r>
+        <w:rPr>
+          <w:rFonts w:cs="Helvetica Neue" w:ascii="Helvetica Neue" w:hAnsi="Helvetica Neue"/>
           <w:b/>
           <w:bCs/>
-          <w:lang w:val="en-DE"/>
-        </w:rPr>
-        <w:t>{{ title }}</w:t>
-      </w:r>
-      <w:r>
-        <w:rPr>
-          <w:rFonts w:ascii="Helvetica Neue" w:hAnsi="Helvetica Neue"/>
+        </w:rPr>
+        <w:t>for title, body in</w:t>
+      </w:r>
+      <w:r>
+        <w:rPr>
+          <w:rFonts w:eastAsia="Helvetica Neue" w:cs="Helvetica Neue" w:ascii="Helvetica Neue" w:hAnsi="Helvetica Neue"/>
+          <w:lang w:val="en-DE"/>
+        </w:rPr>
+        <w:t xml:space="preserve"> </w:t>
+      </w:r>
+      <w:r>
+        <w:rPr>
+          <w:rFonts w:eastAsia="Helvetica Neue" w:cs="Helvetica Neue" w:ascii="Helvetica Neue" w:hAnsi="Helvetica Neue"/>
+        </w:rPr>
+        <w:t>supplementary_legends.items()</w:t>
+      </w:r>
+      <w:r>
+        <w:rPr>
+          <w:rFonts w:eastAsia="Helvetica Neue" w:cs="Helvetica Neue" w:ascii="Helvetica Neue" w:hAnsi="Helvetica Neue"/>
+          <w:lang w:val="en-DE"/>
+        </w:rPr>
+        <w:t xml:space="preserve"> %}</w:t>
+      </w:r>
+    </w:p>
+    <w:p>
+      <w:pPr>
+        <w:pStyle w:val="Teaser"/>
+        <w:spacing w:lineRule="auto" w:line="360" w:before="0" w:after="120"/>
+        <w:jc w:val="both"/>
+        <w:rPr>
+          <w:rFonts w:ascii="Helvetica Neue" w:hAnsi="Helvetica Neue"/>
+          <w:b/>
           <w:b/>
           <w:bCs/>
           <w:lang w:val="en-DE"/>
         </w:rPr>
-        <w:tab/>
-      </w:r>
-    </w:p>
-    <w:p>
-      <w:pPr>
-        <w:spacing w:line="360" w:lineRule="auto"/>
-        <w:jc w:val="both"/>
-        <w:rPr>
-          <w:rFonts w:ascii="Helvetica Neue" w:hAnsi="Helvetica Neue"/>
-        </w:rPr>
-      </w:pPr>
-      <w:r>
-        <w:rPr>
-          <w:rFonts w:ascii="Helvetica Neue" w:hAnsi="Helvetica Neue"/>
-        </w:rPr>
-        <w:t xml:space="preserve">{{ body }} </w:t>
-      </w:r>
-    </w:p>
-    <w:p>
-      <w:pPr>
-        <w:rPr>
-          <w:rFonts w:ascii="Helvetica Neue" w:hAnsi="Helvetica Neue"/>
-        </w:rPr>
-      </w:pPr>
-      <w:r>
-        <w:rPr>
-          <w:rFonts w:ascii="Helvetica Neue" w:hAnsi="Helvetica Neue"/>
-        </w:rPr>
-        <w:br w:type="page"/>
-      </w:r>
-    </w:p>
-    <w:p>
-      <w:pPr>
-        <w:spacing w:line="360" w:lineRule="auto"/>
-        <w:jc w:val="both"/>
-        <w:rPr>
-          <w:rFonts w:ascii="Helvetica Neue" w:hAnsi="Helvetica Neue"/>
-        </w:rPr>
-      </w:pPr>
-    </w:p>
-    <w:p>
-      <w:pPr>
-        <w:pStyle w:val="Teaser"/>
-        <w:spacing w:after="120" w:line="360" w:lineRule="auto"/>
-        <w:jc w:val="both"/>
-        <w:rPr>
-          <w:rFonts w:ascii="Helvetica Neue" w:eastAsia="Helvetica Neue" w:hAnsi="Helvetica Neue" w:cs="Helvetica Neue"/>
-          <w:lang w:val="en-DE"/>
-        </w:rPr>
-      </w:pPr>
-      <w:r>
-        <w:rPr>
-          <w:rFonts w:ascii="Helvetica Neue" w:eastAsia="Helvetica Neue" w:hAnsi="Helvetica Neue" w:cs="Helvetica Neue"/>
-          <w:lang w:val="en-DE"/>
-        </w:rPr>
-        <w:t>{%p endfor %}</w:t>
-      </w:r>
-      <w:r>
-        <w:br w:type="page"/>
-      </w:r>
-    </w:p>
-    <w:p>
-      <w:pPr>
-        <w:pStyle w:val="Heading1"/>
-      </w:pPr>
-      <w:r>
-        <w:lastRenderedPageBreak/>
-        <w:t>Supplementary</w:t>
-      </w:r>
-      <w:r>
-        <w:t xml:space="preserve"> </w:t>
-      </w:r>
-      <w:r>
-        <w:t>Figures</w:t>
-      </w:r>
-    </w:p>
-    <w:p>
-      <w:pPr>
-        <w:pStyle w:val="Teaser"/>
-        <w:spacing w:after="120" w:line="360" w:lineRule="auto"/>
-        <w:jc w:val="both"/>
-        <w:rPr>
-          <w:rFonts w:ascii="Helvetica Neue" w:eastAsia="Helvetica Neue" w:hAnsi="Helvetica Neue" w:cs="Helvetica Neue"/>
-          <w:lang w:val="en-DE"/>
-        </w:rPr>
-      </w:pPr>
-      <w:r>
-        <w:rPr>
-          <w:rFonts w:ascii="Helvetica Neue" w:eastAsia="Helvetica Neue" w:hAnsi="Helvetica Neue" w:cs="Helvetica Neue"/>
-          <w:lang w:val="en-DE"/>
-        </w:rPr>
-        <w:t xml:space="preserve">{%p </w:t>
-      </w:r>
-      <w:r>
-        <w:rPr>
-          <w:rFonts w:ascii="Helvetica Neue" w:hAnsi="Helvetica Neue" w:cs="Helvetica Neue"/>
+      </w:pPr>
+      <w:r>
+        <w:rPr>
+          <w:rFonts w:ascii="Helvetica Neue" w:hAnsi="Helvetica Neue"/>
           <w:b/>
           <w:bCs/>
-        </w:rPr>
-        <w:t>for title, body in</w:t>
-      </w:r>
-      <w:r>
-        <w:rPr>
-          <w:rFonts w:ascii="Helvetica Neue" w:eastAsia="Helvetica Neue" w:hAnsi="Helvetica Neue" w:cs="Helvetica Neue"/>
-          <w:lang w:val="en-DE"/>
-        </w:rPr>
-        <w:t xml:space="preserve"> </w:t>
-      </w:r>
-      <w:proofErr w:type="spellStart"/>
-      <w:r>
-        <w:rPr>
-          <w:rFonts w:ascii="Helvetica Neue" w:eastAsia="Helvetica Neue" w:hAnsi="Helvetica Neue" w:cs="Helvetica Neue"/>
-        </w:rPr>
-        <w:t>supplementary_legends.items</w:t>
-      </w:r>
-      <w:proofErr w:type="spellEnd"/>
-      <w:r>
-        <w:rPr>
-          <w:rFonts w:ascii="Helvetica Neue" w:eastAsia="Helvetica Neue" w:hAnsi="Helvetica Neue" w:cs="Helvetica Neue"/>
-        </w:rPr>
-        <w:t>()</w:t>
-      </w:r>
-      <w:r>
-        <w:rPr>
-          <w:rFonts w:ascii="Helvetica Neue" w:eastAsia="Helvetica Neue" w:hAnsi="Helvetica Neue" w:cs="Helvetica Neue"/>
-          <w:lang w:val="en-DE"/>
-        </w:rPr>
-        <w:t xml:space="preserve"> %}</w:t>
+          <w:lang w:val="en-DE"/>
+        </w:rPr>
+        <w:t>{{ title }}</w:t>
+      </w:r>
+    </w:p>
+    <w:p>
+      <w:pPr>
+        <w:pStyle w:val="Normal"/>
+        <w:spacing w:lineRule="auto" w:line="360"/>
+        <w:jc w:val="both"/>
+        <w:rPr>
+          <w:rFonts w:ascii="Helvetica Neue" w:hAnsi="Helvetica Neue"/>
+        </w:rPr>
+      </w:pPr>
+      <w:r>
+        <w:rPr>
+          <w:rFonts w:ascii="Helvetica Neue" w:hAnsi="Helvetica Neue"/>
+        </w:rPr>
+        <w:t xml:space="preserve">{{ body }} </w:t>
       </w:r>
     </w:p>
     <w:p>
       <w:pPr>
         <w:pStyle w:val="Teaser"/>
-        <w:spacing w:before="0" w:after="120" w:line="360" w:lineRule="auto"/>
+        <w:spacing w:lineRule="auto" w:line="360" w:before="120" w:after="120"/>
         <w:jc w:val="both"/>
         <w:rPr>
-          <w:rFonts w:ascii="Helvetica Neue" w:hAnsi="Helvetica Neue"/>
-          <w:b/>
-          <w:bCs/>
-          <w:lang w:val="en-DE"/>
-        </w:rPr>
-      </w:pPr>
-      <w:r>
-        <w:rPr>
-          <w:rFonts w:ascii="Helvetica Neue" w:hAnsi="Helvetica Neue"/>
-          <w:b/>
-          <w:bCs/>
-          <w:lang w:val="en-DE"/>
-        </w:rPr>
-        <w:t>{{ title }}</w:t>
-      </w:r>
-    </w:p>
-    <w:p>
-      <w:pPr>
-        <w:spacing w:line="360" w:lineRule="auto"/>
+          <w:rFonts w:ascii="Helvetica Neue" w:hAnsi="Helvetica Neue" w:eastAsia="Helvetica Neue" w:cs="Helvetica Neue"/>
+          <w:lang w:val="en-DE"/>
+        </w:rPr>
+      </w:pPr>
+      <w:r>
+        <w:rPr>
+          <w:rFonts w:eastAsia="Helvetica Neue" w:cs="Helvetica Neue" w:ascii="Helvetica Neue" w:hAnsi="Helvetica Neue"/>
+          <w:lang w:val="en-DE"/>
+        </w:rPr>
+        <w:t>{%p endfor %}</w:t>
+      </w:r>
+    </w:p>
+    <w:p>
+      <w:pPr>
+        <w:pStyle w:val="Normal"/>
+        <w:rPr>
+          <w:rFonts w:ascii="Helvetica Neue" w:hAnsi="Helvetica Neue" w:eastAsia="Helvetica Neue" w:cs="Helvetica Neue"/>
+          <w:color w:val="000000"/>
+          <w:u w:val="none" w:color="000000"/>
+        </w:rPr>
+      </w:pPr>
+      <w:r>
+        <w:rPr>
+          <w:rFonts w:eastAsia="Helvetica Neue" w:cs="Helvetica Neue" w:ascii="Helvetica Neue" w:hAnsi="Helvetica Neue"/>
+          <w:color w:val="000000"/>
+          <w:u w:val="none" w:color="000000"/>
+        </w:rPr>
+      </w:r>
+      <w:r>
+        <w:br w:type="page"/>
+      </w:r>
+    </w:p>
+    <w:p>
+      <w:pPr>
+        <w:pStyle w:val="Teaser"/>
+        <w:spacing w:lineRule="auto" w:line="360" w:before="120" w:after="120"/>
         <w:jc w:val="both"/>
         <w:rPr>
-          <w:rFonts w:ascii="Helvetica Neue" w:hAnsi="Helvetica Neue"/>
-        </w:rPr>
-      </w:pPr>
-      <w:r>
-        <w:rPr>
-          <w:rFonts w:ascii="Helvetica Neue" w:hAnsi="Helvetica Neue"/>
-        </w:rPr>
-        <w:t xml:space="preserve">{{ body }} </w:t>
-      </w:r>
-    </w:p>
-    <w:p>
-      <w:pPr>
-        <w:pStyle w:val="Teaser"/>
-        <w:spacing w:after="120" w:line="360" w:lineRule="auto"/>
-        <w:jc w:val="both"/>
-        <w:rPr>
-          <w:rFonts w:ascii="Helvetica Neue" w:eastAsia="Helvetica Neue" w:hAnsi="Helvetica Neue" w:cs="Helvetica Neue"/>
-          <w:lang w:val="en-DE"/>
-        </w:rPr>
-      </w:pPr>
-      <w:r>
-        <w:rPr>
-          <w:rFonts w:ascii="Helvetica Neue" w:eastAsia="Helvetica Neue" w:hAnsi="Helvetica Neue" w:cs="Helvetica Neue"/>
-          <w:lang w:val="en-DE"/>
-        </w:rPr>
-        <w:t>{%p endfor %}</w:t>
-      </w:r>
-    </w:p>
-    <w:p>
-      <w:pPr>
-        <w:rPr>
-          <w:rFonts w:ascii="Helvetica Neue" w:eastAsia="Helvetica Neue" w:hAnsi="Helvetica Neue" w:cs="Helvetica Neue"/>
-          <w:color w:val="000000"/>
-          <w:u w:color="000000"/>
-        </w:rPr>
-      </w:pPr>
-      <w:r>
-        <w:rPr>
-          <w:rFonts w:ascii="Helvetica Neue" w:eastAsia="Helvetica Neue" w:hAnsi="Helvetica Neue" w:cs="Helvetica Neue"/>
-        </w:rPr>
-        <w:br w:type="page"/>
-      </w:r>
-    </w:p>
-    <w:p>
-      <w:pPr>
-        <w:pStyle w:val="Teaser"/>
-        <w:spacing w:after="120" w:line="360" w:lineRule="auto"/>
-        <w:jc w:val="both"/>
-        <w:rPr>
-          <w:rFonts w:ascii="Helvetica Neue" w:eastAsia="Helvetica Neue" w:hAnsi="Helvetica Neue" w:cs="Helvetica Neue"/>
-          <w:lang w:val="en-DE"/>
-        </w:rPr>
-      </w:pPr>
+          <w:rFonts w:ascii="Helvetica Neue" w:hAnsi="Helvetica Neue" w:eastAsia="Helvetica Neue" w:cs="Helvetica Neue"/>
+          <w:lang w:val="en-DE"/>
+        </w:rPr>
+      </w:pPr>
+      <w:r>
+        <w:rPr/>
+      </w:r>
     </w:p>
     <w:sectPr>
-      <w:headerReference w:type="default" r:id="rId6"/>
-      <w:footerReference w:type="default" r:id="rId7"/>
+      <w:headerReference w:type="default" r:id="rId2"/>
+      <w:footerReference w:type="default" r:id="rId3"/>
+      <w:type w:val="nextPage"/>
       <w:pgSz w:w="11906" w:h="16838"/>
-      <w:pgMar w:top="851" w:right="851" w:bottom="851" w:left="1134" w:header="709" w:footer="709" w:gutter="0"/>
-      <w:lnNumType w:countBy="1" w:distance="283" w:restart="continuous"/>
-      <w:cols w:space="720"/>
-      <w:formProt w:val="0"/>
-      <w:docGrid w:linePitch="326"/>
+      <w:pgMar w:left="1134" w:right="851" w:header="709" w:top="851" w:footer="709" w:bottom="851" w:gutter="0"/>
+      <w:lnNumType w:countBy="1" w:restart="continuous" w:distance="283"/>
+      <w:pgNumType w:fmt="decimal"/>
+      <w:formProt w:val="false"/>
+      <w:textDirection w:val="lrTb"/>
+      <w:docGrid w:type="default" w:linePitch="326" w:charSpace="0"/>
     </w:sectPr>
   </w:body>
 </w:document>
 </file>
 
-<file path=word/endnotes.xml><?xml version="1.0" encoding="utf-8"?>
-<w:endnotes xmlns:wpc="http://schemas.microsoft.com/office/word/2010/wordprocessingCanvas" xmlns:cx="http://schemas.microsoft.com/office/drawing/2014/chartex" xmlns:cx1="http://schemas.microsoft.com/office/drawing/2015/9/8/chartex" xmlns:cx2="http://schemas.microsoft.com/office/drawing/2015/10/21/chartex" xmlns:cx3="http://schemas.microsoft.com/office/drawing/2016/5/9/chartex" xmlns:cx4="http://schemas.microsoft.com/office/drawing/2016/5/10/chartex" xmlns:cx5="http://schemas.microsoft.com/office/drawing/2016/5/11/chartex" xmlns:cx6="http://schemas.microsoft.com/office/drawing/2016/5/12/chartex" xmlns:cx7="http://schemas.microsoft.com/office/drawing/2016/5/13/chartex" xmlns:cx8="http://schemas.microsoft.com/office/drawing/2016/5/14/chartex" xmlns:mc="http://schemas.openxmlformats.org/markup-compatibility/2006" xmlns:aink="http://schemas.microsoft.com/office/drawing/2016/ink" xmlns:am3d="http://schemas.microsoft.com/office/drawing/2017/model3d" xmlns:o="urn:schemas-microsoft-com:office:office" xmlns:oel="http://schemas.microsoft.com/office/2019/extlst" xmlns:r="http://schemas.openxmlformats.org/officeDocument/2006/relationships" xmlns:m="http://schemas.openxmlformats.org/officeDocument/2006/math" xmlns:v="urn:schemas-microsoft-com:vml" xmlns:wp14="http://schemas.microsoft.com/office/word/2010/wordprocessingDrawing" xmlns:wp="http://schemas.openxmlformats.org/drawingml/2006/wordprocessingDrawing" xmlns:w10="urn:schemas-microsoft-com:office:word" xmlns:w="http://schemas.openxmlformats.org/wordprocessingml/2006/main" xmlns:w14="http://schemas.microsoft.com/office/word/2010/wordml" xmlns:w15="http://schemas.microsoft.com/office/word/2012/wordml" xmlns:w16cex="http://schemas.microsoft.com/office/word/2018/wordml/cex" xmlns:w16cid="http://schemas.microsoft.com/office/word/2016/wordml/cid" xmlns:w16="http://schemas.microsoft.com/office/word/2018/wordml" xmlns:w16sdtdh="http://schemas.microsoft.com/office/word/2020/wordml/sdtdatahash" xmlns:w16se="http://schemas.microsoft.com/office/word/2015/wordml/symex" xmlns:wpg="http://schemas.microsoft.com/office/word/2010/wordprocessingGroup" xmlns:wpi="http://schemas.microsoft.com/office/word/2010/wordprocessingInk" xmlns:wne="http://schemas.microsoft.com/office/word/2006/wordml" xmlns:wps="http://schemas.microsoft.com/office/word/2010/wordprocessingShape" mc:Ignorable="w14 w15 w16se w16cid w16 w16cex w16sdtdh wp14">
-  <w:endnote w:type="separator" w:id="-1">
-    <w:p>
-      <w:r>
-        <w:separator/>
-      </w:r>
-    </w:p>
-  </w:endnote>
-  <w:endnote w:type="continuationSeparator" w:id="0">
-    <w:p>
-      <w:r>
-        <w:continuationSeparator/>
-      </w:r>
-    </w:p>
-  </w:endnote>
-</w:endnotes>
-</file>
-
 <file path=word/footer1.xml><?xml version="1.0" encoding="utf-8"?>
-<w:ftr xmlns:wpc="http://schemas.microsoft.com/office/word/2010/wordprocessingCanvas" xmlns:cx="http://schemas.microsoft.com/office/drawing/2014/chartex" xmlns:cx1="http://schemas.microsoft.com/office/drawing/2015/9/8/chartex" xmlns:cx2="http://schemas.microsoft.com/office/drawing/2015/10/21/chartex" xmlns:cx3="http://schemas.microsoft.com/office/drawing/2016/5/9/chartex" xmlns:cx4="http://schemas.microsoft.com/office/drawing/2016/5/10/chartex" xmlns:cx5="http://schemas.microsoft.com/office/drawing/2016/5/11/chartex" xmlns:cx6="http://schemas.microsoft.com/office/drawing/2016/5/12/chartex" xmlns:cx7="http://schemas.microsoft.com/office/drawing/2016/5/13/chartex" xmlns:cx8="http://schemas.microsoft.com/office/drawing/2016/5/14/chartex" xmlns:mc="http://schemas.openxmlformats.org/markup-compatibility/2006" xmlns:aink="http://schemas.microsoft.com/office/drawing/2016/ink" xmlns:am3d="http://schemas.microsoft.com/office/drawing/2017/model3d" xmlns:o="urn:schemas-microsoft-com:office:office" xmlns:oel="http://schemas.microsoft.com/office/2019/extlst" xmlns:r="http://schemas.openxmlformats.org/officeDocument/2006/relationships" xmlns:m="http://schemas.openxmlformats.org/officeDocument/2006/math" xmlns:v="urn:schemas-microsoft-com:vml" xmlns:wp14="http://schemas.microsoft.com/office/word/2010/wordprocessingDrawing" xmlns:wp="http://schemas.openxmlformats.org/drawingml/2006/wordprocessingDrawing" xmlns:w10="urn:schemas-microsoft-com:office:word" xmlns:w="http://schemas.openxmlformats.org/wordprocessingml/2006/main" xmlns:w14="http://schemas.microsoft.com/office/word/2010/wordml" xmlns:w15="http://schemas.microsoft.com/office/word/2012/wordml" xmlns:w16cex="http://schemas.microsoft.com/office/word/2018/wordml/cex" xmlns:w16cid="http://schemas.microsoft.com/office/word/2016/wordml/cid" xmlns:w16="http://schemas.microsoft.com/office/word/2018/wordml" xmlns:w16sdtdh="http://schemas.microsoft.com/office/word/2020/wordml/sdtdatahash" xmlns:w16se="http://schemas.microsoft.com/office/word/2015/wordml/symex" xmlns:wpg="http://schemas.microsoft.com/office/word/2010/wordprocessingGroup" xmlns:wpi="http://schemas.microsoft.com/office/word/2010/wordprocessingInk" xmlns:wne="http://schemas.microsoft.com/office/word/2006/wordml" xmlns:wps="http://schemas.microsoft.com/office/word/2010/wordprocessingShape" mc:Ignorable="w14 w15 w16se w16cid w16 w16cex w16sdtdh wp14">
+<w:ftr xmlns:o="urn:schemas-microsoft-com:office:office" xmlns:r="http://schemas.openxmlformats.org/officeDocument/2006/relationships" xmlns:v="urn:schemas-microsoft-com:vml" xmlns:w="http://schemas.openxmlformats.org/wordprocessingml/2006/main" xmlns:w10="urn:schemas-microsoft-com:office:word" xmlns:wp="http://schemas.openxmlformats.org/drawingml/2006/wordprocessingDrawing" xmlns:wps="http://schemas.microsoft.com/office/word/2010/wordprocessingShape" xmlns:wpg="http://schemas.microsoft.com/office/word/2010/wordprocessingGroup" xmlns:mc="http://schemas.openxmlformats.org/markup-compatibility/2006" xmlns:wp14="http://schemas.microsoft.com/office/word/2010/wordprocessingDrawing" xmlns:w14="http://schemas.microsoft.com/office/word/2010/wordml" mc:Ignorable="w14 wp14">
   <w:p>
     <w:pPr>
       <w:pStyle w:val="Header"/>
       <w:jc w:val="right"/>
+      <w:rPr/>
     </w:pPr>
     <w:r>
+      <w:rPr/>
       <w:tab/>
-    </w:r>
-    <w:r>
       <w:tab/>
     </w:r>
   </w:p>
 </w:ftr>
 </file>
 
-<file path=word/footnotes.xml><?xml version="1.0" encoding="utf-8"?>
-<w:footnotes xmlns:wpc="http://schemas.microsoft.com/office/word/2010/wordprocessingCanvas" xmlns:cx="http://schemas.microsoft.com/office/drawing/2014/chartex" xmlns:cx1="http://schemas.microsoft.com/office/drawing/2015/9/8/chartex" xmlns:cx2="http://schemas.microsoft.com/office/drawing/2015/10/21/chartex" xmlns:cx3="http://schemas.microsoft.com/office/drawing/2016/5/9/chartex" xmlns:cx4="http://schemas.microsoft.com/office/drawing/2016/5/10/chartex" xmlns:cx5="http://schemas.microsoft.com/office/drawing/2016/5/11/chartex" xmlns:cx6="http://schemas.microsoft.com/office/drawing/2016/5/12/chartex" xmlns:cx7="http://schemas.microsoft.com/office/drawing/2016/5/13/chartex" xmlns:cx8="http://schemas.microsoft.com/office/drawing/2016/5/14/chartex" xmlns:mc="http://schemas.openxmlformats.org/markup-compatibility/2006" xmlns:aink="http://schemas.microsoft.com/office/drawing/2016/ink" xmlns:am3d="http://schemas.microsoft.com/office/drawing/2017/model3d" xmlns:o="urn:schemas-microsoft-com:office:office" xmlns:oel="http://schemas.microsoft.com/office/2019/extlst" xmlns:r="http://schemas.openxmlformats.org/officeDocument/2006/relationships" xmlns:m="http://schemas.openxmlformats.org/officeDocument/2006/math" xmlns:v="urn:schemas-microsoft-com:vml" xmlns:wp14="http://schemas.microsoft.com/office/word/2010/wordprocessingDrawing" xmlns:wp="http://schemas.openxmlformats.org/drawingml/2006/wordprocessingDrawing" xmlns:w10="urn:schemas-microsoft-com:office:word" xmlns:w="http://schemas.openxmlformats.org/wordprocessingml/2006/main" xmlns:w14="http://schemas.microsoft.com/office/word/2010/wordml" xmlns:w15="http://schemas.microsoft.com/office/word/2012/wordml" xmlns:w16cex="http://schemas.microsoft.com/office/word/2018/wordml/cex" xmlns:w16cid="http://schemas.microsoft.com/office/word/2016/wordml/cid" xmlns:w16="http://schemas.microsoft.com/office/word/2018/wordml" xmlns:w16sdtdh="http://schemas.microsoft.com/office/word/2020/wordml/sdtdatahash" xmlns:w16se="http://schemas.microsoft.com/office/word/2015/wordml/symex" xmlns:wpg="http://schemas.microsoft.com/office/word/2010/wordprocessingGroup" xmlns:wpi="http://schemas.microsoft.com/office/word/2010/wordprocessingInk" xmlns:wne="http://schemas.microsoft.com/office/word/2006/wordml" xmlns:wps="http://schemas.microsoft.com/office/word/2010/wordprocessingShape" mc:Ignorable="w14 w15 w16se w16cid w16 w16cex w16sdtdh wp14">
-  <w:footnote w:type="separator" w:id="-1">
-    <w:p>
-      <w:r>
-        <w:separator/>
-      </w:r>
-    </w:p>
-  </w:footnote>
-  <w:footnote w:type="continuationSeparator" w:id="0">
-    <w:p>
-      <w:r>
-        <w:continuationSeparator/>
-      </w:r>
-    </w:p>
-  </w:footnote>
-</w:footnotes>
-</file>
-
 <file path=word/header1.xml><?xml version="1.0" encoding="utf-8"?>
-<w:hdr xmlns:wpc="http://schemas.microsoft.com/office/word/2010/wordprocessingCanvas" xmlns:cx="http://schemas.microsoft.com/office/drawing/2014/chartex" xmlns:cx1="http://schemas.microsoft.com/office/drawing/2015/9/8/chartex" xmlns:cx2="http://schemas.microsoft.com/office/drawing/2015/10/21/chartex" xmlns:cx3="http://schemas.microsoft.com/office/drawing/2016/5/9/chartex" xmlns:cx4="http://schemas.microsoft.com/office/drawing/2016/5/10/chartex" xmlns:cx5="http://schemas.microsoft.com/office/drawing/2016/5/11/chartex" xmlns:cx6="http://schemas.microsoft.com/office/drawing/2016/5/12/chartex" xmlns:cx7="http://schemas.microsoft.com/office/drawing/2016/5/13/chartex" xmlns:cx8="http://schemas.microsoft.com/office/drawing/2016/5/14/chartex" xmlns:mc="http://schemas.openxmlformats.org/markup-compatibility/2006" xmlns:aink="http://schemas.microsoft.com/office/drawing/2016/ink" xmlns:am3d="http://schemas.microsoft.com/office/drawing/2017/model3d" xmlns:o="urn:schemas-microsoft-com:office:office" xmlns:oel="http://schemas.microsoft.com/office/2019/extlst" xmlns:r="http://schemas.openxmlformats.org/officeDocument/2006/relationships" xmlns:m="http://schemas.openxmlformats.org/officeDocument/2006/math" xmlns:v="urn:schemas-microsoft-com:vml" xmlns:wp14="http://schemas.microsoft.com/office/word/2010/wordprocessingDrawing" xmlns:wp="http://schemas.openxmlformats.org/drawingml/2006/wordprocessingDrawing" xmlns:w10="urn:schemas-microsoft-com:office:word" xmlns:w="http://schemas.openxmlformats.org/wordprocessingml/2006/main" xmlns:w14="http://schemas.microsoft.com/office/word/2010/wordml" xmlns:w15="http://schemas.microsoft.com/office/word/2012/wordml" xmlns:w16cex="http://schemas.microsoft.com/office/word/2018/wordml/cex" xmlns:w16cid="http://schemas.microsoft.com/office/word/2016/wordml/cid" xmlns:w16="http://schemas.microsoft.com/office/word/2018/wordml" xmlns:w16sdtdh="http://schemas.microsoft.com/office/word/2020/wordml/sdtdatahash" xmlns:w16se="http://schemas.microsoft.com/office/word/2015/wordml/symex" xmlns:wpg="http://schemas.microsoft.com/office/word/2010/wordprocessingGroup" xmlns:wpi="http://schemas.microsoft.com/office/word/2010/wordprocessingInk" xmlns:wne="http://schemas.microsoft.com/office/word/2006/wordml" xmlns:wps="http://schemas.microsoft.com/office/word/2010/wordprocessingShape" mc:Ignorable="w14 w15 w16se w16cid w16 w16cex w16sdtdh wp14">
+<w:hdr xmlns:o="urn:schemas-microsoft-com:office:office" xmlns:r="http://schemas.openxmlformats.org/officeDocument/2006/relationships" xmlns:v="urn:schemas-microsoft-com:vml" xmlns:w="http://schemas.openxmlformats.org/wordprocessingml/2006/main" xmlns:w10="urn:schemas-microsoft-com:office:word" xmlns:wp="http://schemas.openxmlformats.org/drawingml/2006/wordprocessingDrawing" xmlns:wps="http://schemas.microsoft.com/office/word/2010/wordprocessingShape" xmlns:wpg="http://schemas.microsoft.com/office/word/2010/wordprocessingGroup" xmlns:mc="http://schemas.openxmlformats.org/markup-compatibility/2006" xmlns:wp14="http://schemas.microsoft.com/office/word/2010/wordprocessingDrawing" xmlns:w14="http://schemas.microsoft.com/office/word/2010/wordml" mc:Ignorable="w14 wp14">
   <w:p>
     <w:pPr>
       <w:pStyle w:val="Header"/>
       <w:jc w:val="right"/>
+      <w:rPr/>
     </w:pPr>
     <w:r>
+      <w:rPr/>
       <w:tab/>
-    </w:r>
-    <w:r>
       <w:tab/>
     </w:r>
   </w:p>
@@ -1106,31 +939,31 @@
 </file>
 
 <file path=word/styles.xml><?xml version="1.0" encoding="utf-8"?>
-<w:styles xmlns:mc="http://schemas.openxmlformats.org/markup-compatibility/2006" xmlns:r="http://schemas.openxmlformats.org/officeDocument/2006/relationships" xmlns:w="http://schemas.openxmlformats.org/wordprocessingml/2006/main" xmlns:w14="http://schemas.microsoft.com/office/word/2010/wordml" xmlns:w15="http://schemas.microsoft.com/office/word/2012/wordml" xmlns:w16cex="http://schemas.microsoft.com/office/word/2018/wordml/cex" xmlns:w16cid="http://schemas.microsoft.com/office/word/2016/wordml/cid" xmlns:w16="http://schemas.microsoft.com/office/word/2018/wordml" xmlns:w16sdtdh="http://schemas.microsoft.com/office/word/2020/wordml/sdtdatahash" xmlns:w16se="http://schemas.microsoft.com/office/word/2015/wordml/symex" mc:Ignorable="w14 w15 w16se w16cid w16 w16cex w16sdtdh">
+<w:styles xmlns:w="http://schemas.openxmlformats.org/wordprocessingml/2006/main" xmlns:w14="http://schemas.microsoft.com/office/word/2010/wordml" xmlns:mc="http://schemas.openxmlformats.org/markup-compatibility/2006" mc:Ignorable="w14">
   <w:docDefaults>
     <w:rPrDefault>
       <w:rPr>
-        <w:rFonts w:ascii="Times New Roman" w:eastAsia="Arial Unicode MS" w:hAnsi="Times New Roman" w:cs="Times New Roman"/>
+        <w:rFonts w:ascii="Times New Roman" w:hAnsi="Times New Roman" w:eastAsia="Arial Unicode MS" w:cs="Times New Roman"/>
         <w:lang w:val="en-DE" w:eastAsia="en-GB" w:bidi="ar-SA"/>
       </w:rPr>
     </w:rPrDefault>
     <w:pPrDefault>
       <w:pPr>
-        <w:suppressAutoHyphens/>
+        <w:suppressAutoHyphens w:val="true"/>
       </w:pPr>
     </w:pPrDefault>
   </w:docDefaults>
   <w:latentStyles w:defLockedState="0" w:defUIPriority="99" w:defSemiHidden="0" w:defUnhideWhenUsed="0" w:defQFormat="0" w:count="376">
     <w:lsdException w:name="Normal" w:uiPriority="0" w:qFormat="1"/>
     <w:lsdException w:name="heading 1" w:uiPriority="9" w:qFormat="1"/>
-    <w:lsdException w:name="heading 2" w:semiHidden="1" w:uiPriority="9" w:unhideWhenUsed="1" w:qFormat="1"/>
-    <w:lsdException w:name="heading 3" w:semiHidden="1" w:uiPriority="9" w:unhideWhenUsed="1" w:qFormat="1"/>
-    <w:lsdException w:name="heading 4" w:semiHidden="1" w:uiPriority="9" w:unhideWhenUsed="1" w:qFormat="1"/>
-    <w:lsdException w:name="heading 5" w:semiHidden="1" w:uiPriority="9" w:unhideWhenUsed="1" w:qFormat="1"/>
-    <w:lsdException w:name="heading 6" w:semiHidden="1" w:uiPriority="9" w:unhideWhenUsed="1" w:qFormat="1"/>
-    <w:lsdException w:name="heading 7" w:semiHidden="1" w:uiPriority="9" w:unhideWhenUsed="1" w:qFormat="1"/>
-    <w:lsdException w:name="heading 8" w:semiHidden="1" w:uiPriority="9" w:unhideWhenUsed="1" w:qFormat="1"/>
-    <w:lsdException w:name="heading 9" w:semiHidden="1" w:uiPriority="9" w:unhideWhenUsed="1" w:qFormat="1"/>
+    <w:lsdException w:name="heading 2" w:uiPriority="9" w:semiHidden="1" w:unhideWhenUsed="1" w:qFormat="1"/>
+    <w:lsdException w:name="heading 3" w:uiPriority="9" w:semiHidden="1" w:unhideWhenUsed="1" w:qFormat="1"/>
+    <w:lsdException w:name="heading 4" w:uiPriority="9" w:semiHidden="1" w:unhideWhenUsed="1" w:qFormat="1"/>
+    <w:lsdException w:name="heading 5" w:uiPriority="9" w:semiHidden="1" w:unhideWhenUsed="1" w:qFormat="1"/>
+    <w:lsdException w:name="heading 6" w:uiPriority="9" w:semiHidden="1" w:unhideWhenUsed="1" w:qFormat="1"/>
+    <w:lsdException w:name="heading 7" w:uiPriority="9" w:semiHidden="1" w:unhideWhenUsed="1" w:qFormat="1"/>
+    <w:lsdException w:name="heading 8" w:uiPriority="9" w:semiHidden="1" w:unhideWhenUsed="1" w:qFormat="1"/>
+    <w:lsdException w:name="heading 9" w:uiPriority="9" w:semiHidden="1" w:unhideWhenUsed="1" w:qFormat="1"/>
     <w:lsdException w:name="index 1" w:semiHidden="1" w:unhideWhenUsed="1"/>
     <w:lsdException w:name="index 2" w:semiHidden="1" w:unhideWhenUsed="1"/>
     <w:lsdException w:name="index 3" w:semiHidden="1" w:unhideWhenUsed="1"/>
@@ -1140,22 +973,22 @@
     <w:lsdException w:name="index 7" w:semiHidden="1" w:unhideWhenUsed="1"/>
     <w:lsdException w:name="index 8" w:semiHidden="1" w:unhideWhenUsed="1"/>
     <w:lsdException w:name="index 9" w:semiHidden="1" w:unhideWhenUsed="1"/>
-    <w:lsdException w:name="toc 1" w:semiHidden="1" w:uiPriority="39" w:unhideWhenUsed="1"/>
-    <w:lsdException w:name="toc 2" w:semiHidden="1" w:uiPriority="39" w:unhideWhenUsed="1"/>
-    <w:lsdException w:name="toc 3" w:semiHidden="1" w:uiPriority="39" w:unhideWhenUsed="1"/>
-    <w:lsdException w:name="toc 4" w:semiHidden="1" w:uiPriority="39" w:unhideWhenUsed="1"/>
-    <w:lsdException w:name="toc 5" w:semiHidden="1" w:uiPriority="39" w:unhideWhenUsed="1"/>
-    <w:lsdException w:name="toc 6" w:semiHidden="1" w:uiPriority="39" w:unhideWhenUsed="1"/>
-    <w:lsdException w:name="toc 7" w:semiHidden="1" w:uiPriority="39" w:unhideWhenUsed="1"/>
-    <w:lsdException w:name="toc 8" w:semiHidden="1" w:uiPriority="39" w:unhideWhenUsed="1"/>
-    <w:lsdException w:name="toc 9" w:semiHidden="1" w:uiPriority="39" w:unhideWhenUsed="1"/>
+    <w:lsdException w:name="toc 1" w:uiPriority="39" w:semiHidden="1" w:unhideWhenUsed="1"/>
+    <w:lsdException w:name="toc 2" w:uiPriority="39" w:semiHidden="1" w:unhideWhenUsed="1"/>
+    <w:lsdException w:name="toc 3" w:uiPriority="39" w:semiHidden="1" w:unhideWhenUsed="1"/>
+    <w:lsdException w:name="toc 4" w:uiPriority="39" w:semiHidden="1" w:unhideWhenUsed="1"/>
+    <w:lsdException w:name="toc 5" w:uiPriority="39" w:semiHidden="1" w:unhideWhenUsed="1"/>
+    <w:lsdException w:name="toc 6" w:uiPriority="39" w:semiHidden="1" w:unhideWhenUsed="1"/>
+    <w:lsdException w:name="toc 7" w:uiPriority="39" w:semiHidden="1" w:unhideWhenUsed="1"/>
+    <w:lsdException w:name="toc 8" w:uiPriority="39" w:semiHidden="1" w:unhideWhenUsed="1"/>
+    <w:lsdException w:name="toc 9" w:uiPriority="39" w:semiHidden="1" w:unhideWhenUsed="1"/>
     <w:lsdException w:name="Normal Indent" w:semiHidden="1" w:unhideWhenUsed="1"/>
     <w:lsdException w:name="footnote text" w:semiHidden="1" w:unhideWhenUsed="1"/>
     <w:lsdException w:name="annotation text" w:semiHidden="1" w:unhideWhenUsed="1"/>
     <w:lsdException w:name="header" w:semiHidden="1" w:unhideWhenUsed="1"/>
     <w:lsdException w:name="footer" w:semiHidden="1" w:unhideWhenUsed="1"/>
     <w:lsdException w:name="index heading" w:semiHidden="1" w:unhideWhenUsed="1"/>
-    <w:lsdException w:name="caption" w:semiHidden="1" w:uiPriority="35" w:unhideWhenUsed="1" w:qFormat="1"/>
+    <w:lsdException w:name="caption" w:uiPriority="35" w:semiHidden="1" w:unhideWhenUsed="1" w:qFormat="1"/>
     <w:lsdException w:name="table of figures" w:semiHidden="1" w:unhideWhenUsed="1"/>
     <w:lsdException w:name="envelope address" w:semiHidden="1" w:unhideWhenUsed="1"/>
     <w:lsdException w:name="envelope return" w:semiHidden="1" w:unhideWhenUsed="1"/>
@@ -1186,7 +1019,7 @@
     <w:lsdException w:name="Title" w:uiPriority="10" w:qFormat="1"/>
     <w:lsdException w:name="Closing" w:semiHidden="1" w:unhideWhenUsed="1"/>
     <w:lsdException w:name="Signature" w:semiHidden="1" w:unhideWhenUsed="1"/>
-    <w:lsdException w:name="Default Paragraph Font" w:semiHidden="1" w:uiPriority="1" w:unhideWhenUsed="1"/>
+    <w:lsdException w:name="Default Paragraph Font" w:uiPriority="1" w:semiHidden="1" w:unhideWhenUsed="1"/>
     <w:lsdException w:name="Body Text" w:semiHidden="1" w:unhideWhenUsed="1"/>
     <w:lsdException w:name="Body Text Indent" w:semiHidden="1" w:unhideWhenUsed="1"/>
     <w:lsdException w:name="List Continue" w:semiHidden="1" w:unhideWhenUsed="1"/>
@@ -1386,8 +1219,8 @@
     <w:lsdException w:name="Subtle Reference" w:uiPriority="31" w:qFormat="1"/>
     <w:lsdException w:name="Intense Reference" w:uiPriority="32" w:qFormat="1"/>
     <w:lsdException w:name="Book Title" w:uiPriority="33" w:qFormat="1"/>
-    <w:lsdException w:name="Bibliography" w:semiHidden="1" w:uiPriority="37" w:unhideWhenUsed="1"/>
-    <w:lsdException w:name="TOC Heading" w:semiHidden="1" w:uiPriority="39" w:unhideWhenUsed="1" w:qFormat="1"/>
+    <w:lsdException w:name="Bibliography" w:uiPriority="37" w:semiHidden="1" w:unhideWhenUsed="1"/>
+    <w:lsdException w:name="TOC Heading" w:uiPriority="39" w:semiHidden="1" w:unhideWhenUsed="1" w:qFormat="1"/>
     <w:lsdException w:name="Plain Table 1" w:uiPriority="41"/>
     <w:lsdException w:name="Plain Table 2" w:uiPriority="42"/>
     <w:lsdException w:name="Plain Table 3" w:uiPriority="43"/>
@@ -1498,41 +1331,55 @@
     <w:lsdException w:name="Unresolved Mention" w:semiHidden="1" w:unhideWhenUsed="1"/>
     <w:lsdException w:name="Smart Link" w:semiHidden="1" w:unhideWhenUsed="1"/>
   </w:latentStyles>
-  <w:style w:type="paragraph" w:default="1" w:styleId="Normal">
+  <w:style w:type="paragraph" w:styleId="Normal" w:default="1">
     <w:name w:val="Normal"/>
     <w:qFormat/>
-    <w:rsid w:val="00FD15A4"/>
-    <w:rPr>
-      <w:rFonts w:eastAsia="Times New Roman"/>
+    <w:rsid w:val="00fd15a4"/>
+    <w:pPr>
+      <w:widowControl/>
+      <w:suppressAutoHyphens w:val="true"/>
+      <w:bidi w:val="0"/>
+      <w:spacing w:before="0" w:after="0"/>
+      <w:jc w:val="left"/>
+    </w:pPr>
+    <w:rPr>
+      <w:rFonts w:eastAsia="Times New Roman" w:ascii="Times New Roman" w:hAnsi="Times New Roman" w:cs="Times New Roman"/>
+      <w:color w:val="auto"/>
+      <w:kern w:val="0"/>
       <w:sz w:val="24"/>
       <w:szCs w:val="24"/>
+      <w:lang w:val="en-DE" w:eastAsia="en-GB" w:bidi="ar-SA"/>
     </w:rPr>
   </w:style>
   <w:style w:type="paragraph" w:styleId="Heading1">
-    <w:name w:val="heading 1"/>
+    <w:name w:val="Heading 1"/>
     <w:next w:val="Normal"/>
     <w:uiPriority w:val="9"/>
     <w:qFormat/>
     <w:pPr>
-      <w:keepNext/>
+      <w:keepNext w:val="true"/>
       <w:keepLines/>
-      <w:spacing w:before="720" w:after="240" w:line="360" w:lineRule="auto"/>
+      <w:widowControl/>
+      <w:suppressAutoHyphens w:val="true"/>
+      <w:bidi w:val="0"/>
+      <w:spacing w:lineRule="auto" w:line="360" w:before="720" w:after="240"/>
       <w:jc w:val="both"/>
       <w:outlineLvl w:val="0"/>
     </w:pPr>
     <w:rPr>
-      <w:rFonts w:ascii="Helvetica Neue" w:hAnsi="Helvetica Neue" w:cs="Arial Unicode MS"/>
+      <w:rFonts w:ascii="Helvetica Neue" w:hAnsi="Helvetica Neue" w:cs="Arial Unicode MS" w:eastAsia="Arial Unicode MS"/>
       <w:b/>
       <w:bCs/>
       <w:color w:val="000000"/>
+      <w:kern w:val="0"/>
       <w:sz w:val="28"/>
       <w:szCs w:val="28"/>
-      <w:u w:color="000000"/>
-      <w:lang w:val="en-US"/>
+      <w:u w:val="none" w:color="000000"/>
+      <w:lang w:val="en-US" w:eastAsia="en-GB" w:bidi="ar-SA"/>
     </w:rPr>
   </w:style>
   <w:style w:type="paragraph" w:styleId="Heading2">
-    <w:name w:val="heading 2"/>
+    <w:name w:val="Heading 2"/>
     <w:basedOn w:val="Normal"/>
     <w:next w:val="Normal"/>
     <w:link w:val="Heading2Char"/>
@@ -1540,22 +1387,22 @@
     <w:semiHidden/>
     <w:unhideWhenUsed/>
     <w:qFormat/>
-    <w:rsid w:val="005D3CB8"/>
+    <w:rsid w:val="005d3cb8"/>
     <w:pPr>
-      <w:keepNext/>
+      <w:keepNext w:val="true"/>
       <w:keepLines/>
-      <w:spacing w:before="40"/>
+      <w:spacing w:before="40" w:after="0"/>
       <w:outlineLvl w:val="1"/>
     </w:pPr>
     <w:rPr>
-      <w:rFonts w:asciiTheme="majorHAnsi" w:eastAsiaTheme="majorEastAsia" w:hAnsiTheme="majorHAnsi" w:cstheme="majorBidi"/>
-      <w:color w:val="2F5496" w:themeColor="accent1" w:themeShade="BF"/>
+      <w:rFonts w:ascii="Helvetica Neue" w:hAnsi="Helvetica Neue" w:eastAsia="Helvetica Neue" w:cs="Helvetica Neue" w:asciiTheme="majorHAnsi" w:cstheme="majorBidi" w:eastAsiaTheme="majorEastAsia" w:hAnsiTheme="majorHAnsi"/>
+      <w:color w:val="2F5496" w:themeColor="accent1" w:themeShade="bf"/>
       <w:sz w:val="26"/>
       <w:szCs w:val="26"/>
     </w:rPr>
   </w:style>
   <w:style w:type="paragraph" w:styleId="Heading3">
-    <w:name w:val="heading 3"/>
+    <w:name w:val="Heading 3"/>
     <w:basedOn w:val="Normal"/>
     <w:next w:val="Normal"/>
     <w:link w:val="Heading3Char"/>
@@ -1563,20 +1410,20 @@
     <w:semiHidden/>
     <w:unhideWhenUsed/>
     <w:qFormat/>
-    <w:rsid w:val="00DA4EE9"/>
+    <w:rsid w:val="00da4ee9"/>
     <w:pPr>
-      <w:keepNext/>
+      <w:keepNext w:val="true"/>
       <w:keepLines/>
-      <w:spacing w:before="40"/>
+      <w:spacing w:before="40" w:after="0"/>
       <w:outlineLvl w:val="2"/>
     </w:pPr>
     <w:rPr>
-      <w:rFonts w:asciiTheme="majorHAnsi" w:eastAsiaTheme="majorEastAsia" w:hAnsiTheme="majorHAnsi" w:cstheme="majorBidi"/>
-      <w:color w:val="1F3763" w:themeColor="accent1" w:themeShade="7F"/>
+      <w:rFonts w:ascii="Helvetica Neue" w:hAnsi="Helvetica Neue" w:eastAsia="Helvetica Neue" w:cs="Helvetica Neue" w:asciiTheme="majorHAnsi" w:cstheme="majorBidi" w:eastAsiaTheme="majorEastAsia" w:hAnsiTheme="majorHAnsi"/>
+      <w:color w:val="1F3763" w:themeColor="accent1" w:themeShade="7f"/>
     </w:rPr>
   </w:style>
   <w:style w:type="paragraph" w:styleId="Heading4">
-    <w:name w:val="heading 4"/>
+    <w:name w:val="Heading 4"/>
     <w:basedOn w:val="Normal"/>
     <w:next w:val="Normal"/>
     <w:link w:val="Heading4Char"/>
@@ -1584,25 +1431,745 @@
     <w:semiHidden/>
     <w:unhideWhenUsed/>
     <w:qFormat/>
-    <w:rsid w:val="00DA4EE9"/>
+    <w:rsid w:val="00da4ee9"/>
     <w:pPr>
-      <w:keepNext/>
+      <w:keepNext w:val="true"/>
       <w:keepLines/>
-      <w:spacing w:before="40"/>
+      <w:spacing w:before="40" w:after="0"/>
       <w:outlineLvl w:val="3"/>
     </w:pPr>
     <w:rPr>
-      <w:rFonts w:asciiTheme="majorHAnsi" w:eastAsiaTheme="majorEastAsia" w:hAnsiTheme="majorHAnsi" w:cstheme="majorBidi"/>
+      <w:rFonts w:ascii="Helvetica Neue" w:hAnsi="Helvetica Neue" w:eastAsia="Helvetica Neue" w:cs="Helvetica Neue" w:asciiTheme="majorHAnsi" w:cstheme="majorBidi" w:eastAsiaTheme="majorEastAsia" w:hAnsiTheme="majorHAnsi"/>
       <w:i/>
       <w:iCs/>
-      <w:color w:val="2F5496" w:themeColor="accent1" w:themeShade="BF"/>
-    </w:rPr>
-  </w:style>
-  <w:style w:type="character" w:default="1" w:styleId="DefaultParagraphFont">
+      <w:color w:val="2F5496" w:themeColor="accent1" w:themeShade="bf"/>
+    </w:rPr>
+  </w:style>
+  <w:style w:type="character" w:styleId="DefaultParagraphFont" w:default="1">
     <w:name w:val="Default Paragraph Font"/>
     <w:uiPriority w:val="1"/>
     <w:semiHidden/>
     <w:unhideWhenUsed/>
+    <w:qFormat/>
+    <w:rPr/>
+  </w:style>
+  <w:style w:type="character" w:styleId="InternetLink">
+    <w:name w:val="Hyperlink"/>
+    <w:rPr>
+      <w:u w:val="single"/>
+    </w:rPr>
+  </w:style>
+  <w:style w:type="character" w:styleId="Link" w:customStyle="1">
+    <w:name w:val="Link"/>
+    <w:qFormat/>
+    <w:rPr>
+      <w:color w:val="0000FF"/>
+      <w:u w:val="single" w:color="0000FF"/>
+    </w:rPr>
+  </w:style>
+  <w:style w:type="character" w:styleId="Hyperlink0" w:customStyle="1">
+    <w:name w:val="Hyperlink.0"/>
+    <w:basedOn w:val="Link"/>
+    <w:qFormat/>
+    <w:rPr>
+      <w:rFonts w:ascii="Helvetica Neue" w:hAnsi="Helvetica Neue" w:eastAsia="Helvetica Neue" w:cs="Helvetica Neue"/>
+      <w:color w:val="0000FF"/>
+      <w:sz w:val="20"/>
+      <w:szCs w:val="20"/>
+      <w:u w:val="single" w:color="0000FF"/>
+    </w:rPr>
+  </w:style>
+  <w:style w:type="character" w:styleId="Hyperlink1" w:customStyle="1">
+    <w:name w:val="Hyperlink.1"/>
+    <w:basedOn w:val="Link"/>
+    <w:qFormat/>
+    <w:rPr>
+      <w:color w:val="000000"/>
+      <w:u w:val="none" w:color="000000"/>
+    </w:rPr>
+  </w:style>
+  <w:style w:type="character" w:styleId="Hyperlink2" w:customStyle="1">
+    <w:name w:val="Hyperlink.2"/>
+    <w:basedOn w:val="Link"/>
+    <w:qFormat/>
+    <w:rPr>
+      <w:rFonts w:ascii="Helvetica Neue" w:hAnsi="Helvetica Neue" w:eastAsia="Helvetica Neue" w:cs="Helvetica Neue"/>
+      <w:color w:val="0000FF"/>
+      <w:u w:val="single" w:color="0000FF"/>
+    </w:rPr>
+  </w:style>
+  <w:style w:type="character" w:styleId="CommentTextChar" w:customStyle="1">
+    <w:name w:val="Comment Text Char"/>
+    <w:basedOn w:val="DefaultParagraphFont"/>
+    <w:link w:val="CommentText"/>
+    <w:uiPriority w:val="99"/>
+    <w:qFormat/>
+    <w:rPr>
+      <w:rFonts w:cs="Arial Unicode MS"/>
+      <w:color w:val="000000"/>
+      <w:u w:val="none" w:color="000000"/>
+      <w:lang w:val="en-US"/>
+    </w:rPr>
+  </w:style>
+  <w:style w:type="character" w:styleId="Annotationreference">
+    <w:name w:val="annotation reference"/>
+    <w:basedOn w:val="DefaultParagraphFont"/>
+    <w:uiPriority w:val="99"/>
+    <w:semiHidden/>
+    <w:unhideWhenUsed/>
+    <w:qFormat/>
+    <w:rPr>
+      <w:sz w:val="16"/>
+      <w:szCs w:val="16"/>
+    </w:rPr>
+  </w:style>
+  <w:style w:type="character" w:styleId="Linenumber">
+    <w:name w:val="line number"/>
+    <w:basedOn w:val="DefaultParagraphFont"/>
+    <w:uiPriority w:val="99"/>
+    <w:semiHidden/>
+    <w:unhideWhenUsed/>
+    <w:qFormat/>
+    <w:rsid w:val="00c300dc"/>
+    <w:rPr/>
+  </w:style>
+  <w:style w:type="character" w:styleId="CommentSubjectChar" w:customStyle="1">
+    <w:name w:val="Comment Subject Char"/>
+    <w:basedOn w:val="CommentTextChar"/>
+    <w:link w:val="CommentSubject"/>
+    <w:uiPriority w:val="99"/>
+    <w:semiHidden/>
+    <w:qFormat/>
+    <w:rsid w:val="00335261"/>
+    <w:rPr>
+      <w:rFonts w:cs="Arial Unicode MS"/>
+      <w:b/>
+      <w:bCs/>
+      <w:color w:val="000000"/>
+      <w:u w:val="none" w:color="000000"/>
+      <w:lang w:val="en-US"/>
+    </w:rPr>
+  </w:style>
+  <w:style w:type="character" w:styleId="Heading2Char" w:customStyle="1">
+    <w:name w:val="Heading 2 Char"/>
+    <w:basedOn w:val="DefaultParagraphFont"/>
+    <w:link w:val="Heading2"/>
+    <w:uiPriority w:val="9"/>
+    <w:semiHidden/>
+    <w:qFormat/>
+    <w:rsid w:val="005d3cb8"/>
+    <w:rPr>
+      <w:rFonts w:ascii="Helvetica Neue" w:hAnsi="Helvetica Neue" w:eastAsia="Helvetica Neue" w:cs="Helvetica Neue" w:asciiTheme="majorHAnsi" w:cstheme="majorBidi" w:eastAsiaTheme="majorEastAsia" w:hAnsiTheme="majorHAnsi"/>
+      <w:color w:val="2F5496" w:themeColor="accent1" w:themeShade="bf"/>
+      <w:sz w:val="26"/>
+      <w:szCs w:val="26"/>
+    </w:rPr>
+  </w:style>
+  <w:style w:type="character" w:styleId="UnresolvedMention">
+    <w:name w:val="Unresolved Mention"/>
+    <w:basedOn w:val="DefaultParagraphFont"/>
+    <w:uiPriority w:val="99"/>
+    <w:semiHidden/>
+    <w:unhideWhenUsed/>
+    <w:qFormat/>
+    <w:rsid w:val="005d3cb8"/>
+    <w:rPr>
+      <w:color w:val="605E5C"/>
+      <w:shd w:fill="E1DFDD" w:val="clear"/>
+    </w:rPr>
+  </w:style>
+  <w:style w:type="character" w:styleId="Heading3Char" w:customStyle="1">
+    <w:name w:val="Heading 3 Char"/>
+    <w:basedOn w:val="DefaultParagraphFont"/>
+    <w:link w:val="Heading3"/>
+    <w:uiPriority w:val="9"/>
+    <w:semiHidden/>
+    <w:qFormat/>
+    <w:rsid w:val="00da4ee9"/>
+    <w:rPr>
+      <w:rFonts w:ascii="Helvetica Neue" w:hAnsi="Helvetica Neue" w:eastAsia="Helvetica Neue" w:cs="Helvetica Neue" w:asciiTheme="majorHAnsi" w:cstheme="majorBidi" w:eastAsiaTheme="majorEastAsia" w:hAnsiTheme="majorHAnsi"/>
+      <w:color w:val="1F3763" w:themeColor="accent1" w:themeShade="7f"/>
+      <w:sz w:val="24"/>
+      <w:szCs w:val="24"/>
+    </w:rPr>
+  </w:style>
+  <w:style w:type="character" w:styleId="Heading4Char" w:customStyle="1">
+    <w:name w:val="Heading 4 Char"/>
+    <w:basedOn w:val="DefaultParagraphFont"/>
+    <w:link w:val="Heading4"/>
+    <w:uiPriority w:val="9"/>
+    <w:semiHidden/>
+    <w:qFormat/>
+    <w:rsid w:val="00da4ee9"/>
+    <w:rPr>
+      <w:rFonts w:ascii="Helvetica Neue" w:hAnsi="Helvetica Neue" w:eastAsia="Helvetica Neue" w:cs="Helvetica Neue" w:asciiTheme="majorHAnsi" w:cstheme="majorBidi" w:eastAsiaTheme="majorEastAsia" w:hAnsiTheme="majorHAnsi"/>
+      <w:i/>
+      <w:iCs/>
+      <w:color w:val="2F5496" w:themeColor="accent1" w:themeShade="bf"/>
+      <w:sz w:val="24"/>
+      <w:szCs w:val="24"/>
+    </w:rPr>
+  </w:style>
+  <w:style w:type="character" w:styleId="AuthorsChar" w:customStyle="1">
+    <w:name w:val="Authors Char"/>
+    <w:basedOn w:val="DefaultParagraphFont"/>
+    <w:link w:val="Authors"/>
+    <w:qFormat/>
+    <w:rsid w:val="006b719e"/>
+    <w:rPr>
+      <w:rFonts w:cs="Arial Unicode MS"/>
+      <w:color w:val="000000"/>
+      <w:sz w:val="24"/>
+      <w:szCs w:val="24"/>
+      <w:u w:val="none" w:color="000000"/>
+      <w:lang w:val="en-US"/>
+    </w:rPr>
+  </w:style>
+  <w:style w:type="character" w:styleId="EndNoteBibliographyTitleChar" w:customStyle="1">
+    <w:name w:val="EndNote Bibliography Title Char"/>
+    <w:basedOn w:val="AuthorsChar"/>
+    <w:link w:val="EndNoteBibliographyTitle"/>
+    <w:qFormat/>
+    <w:rsid w:val="006b719e"/>
+    <w:rPr>
+      <w:rFonts w:eastAsia="Times New Roman" w:cs="Arial Unicode MS"/>
+      <w:color w:val="000000"/>
+      <w:sz w:val="24"/>
+      <w:szCs w:val="24"/>
+      <w:u w:val="none" w:color="000000"/>
+      <w:lang w:val="en-GB"/>
+    </w:rPr>
+  </w:style>
+  <w:style w:type="character" w:styleId="HTMLPreformattedChar" w:customStyle="1">
+    <w:name w:val="HTML Preformatted Char"/>
+    <w:basedOn w:val="DefaultParagraphFont"/>
+    <w:link w:val="HTMLPreformatted"/>
+    <w:uiPriority w:val="99"/>
+    <w:semiHidden/>
+    <w:qFormat/>
+    <w:rsid w:val="00e54732"/>
+    <w:rPr>
+      <w:rFonts w:ascii="Courier New" w:hAnsi="Courier New" w:eastAsia="Times New Roman" w:cs="Courier New"/>
+    </w:rPr>
+  </w:style>
+  <w:style w:type="character" w:styleId="P" w:customStyle="1">
+    <w:name w:val="p"/>
+    <w:basedOn w:val="DefaultParagraphFont"/>
+    <w:qFormat/>
+    <w:rsid w:val="00e54732"/>
+    <w:rPr/>
+  </w:style>
+  <w:style w:type="character" w:styleId="O" w:customStyle="1">
+    <w:name w:val="o"/>
+    <w:basedOn w:val="DefaultParagraphFont"/>
+    <w:qFormat/>
+    <w:rsid w:val="00e54732"/>
+    <w:rPr/>
+  </w:style>
+  <w:style w:type="character" w:styleId="N" w:customStyle="1">
+    <w:name w:val="n"/>
+    <w:basedOn w:val="DefaultParagraphFont"/>
+    <w:qFormat/>
+    <w:rsid w:val="00e54732"/>
+    <w:rPr/>
+  </w:style>
+  <w:style w:type="character" w:styleId="K" w:customStyle="1">
+    <w:name w:val="k"/>
+    <w:basedOn w:val="DefaultParagraphFont"/>
+    <w:qFormat/>
+    <w:rsid w:val="00e54732"/>
+    <w:rPr/>
+  </w:style>
+  <w:style w:type="character" w:styleId="Ow" w:customStyle="1">
+    <w:name w:val="ow"/>
+    <w:basedOn w:val="DefaultParagraphFont"/>
+    <w:qFormat/>
+    <w:rsid w:val="00e54732"/>
+    <w:rPr/>
+  </w:style>
+  <w:style w:type="character" w:styleId="LineNumbering" w:customStyle="1">
+    <w:name w:val="Line Numbering"/>
+    <w:rPr/>
+  </w:style>
+  <w:style w:type="paragraph" w:styleId="Heading" w:customStyle="1">
+    <w:name w:val="Heading"/>
+    <w:basedOn w:val="Normal"/>
+    <w:next w:val="TextBody"/>
+    <w:qFormat/>
+    <w:pPr>
+      <w:keepNext w:val="true"/>
+      <w:spacing w:before="240" w:after="120"/>
+    </w:pPr>
+    <w:rPr>
+      <w:rFonts w:ascii="Liberation Sans" w:hAnsi="Liberation Sans" w:eastAsia="Noto Sans CJK SC" w:cs="Lohit Devanagari"/>
+      <w:sz w:val="28"/>
+      <w:szCs w:val="28"/>
+    </w:rPr>
+  </w:style>
+  <w:style w:type="paragraph" w:styleId="TextBody">
+    <w:name w:val="Body Text"/>
+    <w:basedOn w:val="Normal"/>
+    <w:pPr>
+      <w:spacing w:lineRule="auto" w:line="276" w:before="0" w:after="140"/>
+    </w:pPr>
+    <w:rPr/>
+  </w:style>
+  <w:style w:type="paragraph" w:styleId="List">
+    <w:name w:val="List"/>
+    <w:basedOn w:val="TextBody"/>
+    <w:pPr/>
+    <w:rPr>
+      <w:rFonts w:cs="Lohit Devanagari"/>
+    </w:rPr>
+  </w:style>
+  <w:style w:type="paragraph" w:styleId="Caption">
+    <w:name w:val="Caption"/>
+    <w:basedOn w:val="Normal"/>
+    <w:qFormat/>
+    <w:pPr>
+      <w:suppressLineNumbers/>
+      <w:spacing w:before="120" w:after="120"/>
+    </w:pPr>
+    <w:rPr>
+      <w:rFonts w:cs="Lohit Devanagari"/>
+      <w:i/>
+      <w:iCs/>
+      <w:sz w:val="24"/>
+      <w:szCs w:val="24"/>
+    </w:rPr>
+  </w:style>
+  <w:style w:type="paragraph" w:styleId="Index" w:customStyle="1">
+    <w:name w:val="Index"/>
+    <w:basedOn w:val="Normal"/>
+    <w:qFormat/>
+    <w:pPr>
+      <w:suppressLineNumbers/>
+    </w:pPr>
+    <w:rPr>
+      <w:rFonts w:cs="Lohit Devanagari"/>
+    </w:rPr>
+  </w:style>
+  <w:style w:type="paragraph" w:styleId="Caption1">
+    <w:name w:val="caption"/>
+    <w:basedOn w:val="Normal"/>
+    <w:qFormat/>
+    <w:pPr>
+      <w:suppressLineNumbers/>
+      <w:spacing w:before="120" w:after="120"/>
+    </w:pPr>
+    <w:rPr>
+      <w:rFonts w:cs="Lohit Devanagari"/>
+      <w:i/>
+      <w:iCs/>
+    </w:rPr>
+  </w:style>
+  <w:style w:type="paragraph" w:styleId="HeaderandFooter" w:customStyle="1">
+    <w:name w:val="Header and Footer"/>
+    <w:basedOn w:val="Normal"/>
+    <w:qFormat/>
+    <w:pPr/>
+    <w:rPr/>
+  </w:style>
+  <w:style w:type="paragraph" w:styleId="Header">
+    <w:name w:val="Header"/>
+    <w:pPr>
+      <w:widowControl/>
+      <w:suppressLineNumbers/>
+      <w:tabs>
+        <w:tab w:val="clear" w:pos="720"/>
+        <w:tab w:val="center" w:pos="4513" w:leader="none"/>
+        <w:tab w:val="right" w:pos="9026" w:leader="none"/>
+      </w:tabs>
+      <w:suppressAutoHyphens w:val="true"/>
+      <w:bidi w:val="0"/>
+      <w:spacing w:before="0" w:after="0"/>
+      <w:jc w:val="left"/>
+    </w:pPr>
+    <w:rPr>
+      <w:rFonts w:cs="Arial Unicode MS" w:ascii="Times New Roman" w:hAnsi="Times New Roman" w:eastAsia="Arial Unicode MS"/>
+      <w:color w:val="000000"/>
+      <w:kern w:val="0"/>
+      <w:sz w:val="24"/>
+      <w:szCs w:val="24"/>
+      <w:u w:val="none" w:color="000000"/>
+      <w:lang w:val="en-US" w:eastAsia="en-GB" w:bidi="ar-SA"/>
+    </w:rPr>
+  </w:style>
+  <w:style w:type="paragraph" w:styleId="Authors" w:customStyle="1">
+    <w:name w:val="Authors"/>
+    <w:link w:val="AuthorsChar"/>
+    <w:qFormat/>
+    <w:pPr>
+      <w:widowControl/>
+      <w:suppressAutoHyphens w:val="true"/>
+      <w:bidi w:val="0"/>
+      <w:spacing w:before="120" w:after="360"/>
+      <w:jc w:val="center"/>
+    </w:pPr>
+    <w:rPr>
+      <w:rFonts w:cs="Arial Unicode MS" w:ascii="Times New Roman" w:hAnsi="Times New Roman" w:eastAsia="Arial Unicode MS"/>
+      <w:color w:val="000000"/>
+      <w:kern w:val="0"/>
+      <w:sz w:val="24"/>
+      <w:szCs w:val="24"/>
+      <w:u w:val="none" w:color="000000"/>
+      <w:lang w:val="en-US" w:eastAsia="en-GB" w:bidi="ar-SA"/>
+    </w:rPr>
+  </w:style>
+  <w:style w:type="paragraph" w:styleId="Footnote">
+    <w:name w:val="Footnote Text"/>
+    <w:pPr>
+      <w:widowControl/>
+      <w:suppressAutoHyphens w:val="true"/>
+      <w:bidi w:val="0"/>
+      <w:spacing w:before="0" w:after="0"/>
+      <w:jc w:val="both"/>
+    </w:pPr>
+    <w:rPr>
+      <w:rFonts w:cs="Arial Unicode MS" w:ascii="Times New Roman" w:hAnsi="Times New Roman" w:eastAsia="Arial Unicode MS"/>
+      <w:color w:val="000000"/>
+      <w:kern w:val="0"/>
+      <w:sz w:val="24"/>
+      <w:szCs w:val="24"/>
+      <w:u w:val="none" w:color="000000"/>
+      <w:lang w:val="en-US" w:eastAsia="en-GB" w:bidi="ar-SA"/>
+    </w:rPr>
+  </w:style>
+  <w:style w:type="paragraph" w:styleId="Paragraph" w:customStyle="1">
+    <w:name w:val="Paragraph"/>
+    <w:qFormat/>
+    <w:pPr>
+      <w:widowControl/>
+      <w:suppressAutoHyphens w:val="true"/>
+      <w:bidi w:val="0"/>
+      <w:spacing w:before="120" w:after="0"/>
+      <w:ind w:firstLine="720"/>
+      <w:jc w:val="left"/>
+    </w:pPr>
+    <w:rPr>
+      <w:rFonts w:cs="Arial Unicode MS" w:ascii="Times New Roman" w:hAnsi="Times New Roman" w:eastAsia="Arial Unicode MS"/>
+      <w:color w:val="000000"/>
+      <w:kern w:val="0"/>
+      <w:sz w:val="24"/>
+      <w:szCs w:val="24"/>
+      <w:u w:val="none" w:color="000000"/>
+      <w:lang w:val="en-US" w:eastAsia="en-GB" w:bidi="ar-SA"/>
+    </w:rPr>
+  </w:style>
+  <w:style w:type="paragraph" w:styleId="AbstractSummary" w:customStyle="1">
+    <w:name w:val="Abstract/Summary"/>
+    <w:qFormat/>
+    <w:pPr>
+      <w:widowControl/>
+      <w:suppressAutoHyphens w:val="true"/>
+      <w:bidi w:val="0"/>
+      <w:spacing w:before="120" w:after="0"/>
+      <w:jc w:val="left"/>
+    </w:pPr>
+    <w:rPr>
+      <w:rFonts w:cs="Arial Unicode MS" w:ascii="Times New Roman" w:hAnsi="Times New Roman" w:eastAsia="Arial Unicode MS"/>
+      <w:color w:val="000000"/>
+      <w:kern w:val="0"/>
+      <w:sz w:val="24"/>
+      <w:szCs w:val="24"/>
+      <w:u w:val="none" w:color="000000"/>
+      <w:lang w:val="en-US" w:eastAsia="en-GB" w:bidi="ar-SA"/>
+    </w:rPr>
+  </w:style>
+  <w:style w:type="paragraph" w:styleId="Teaser" w:customStyle="1">
+    <w:name w:val="Teaser"/>
+    <w:qFormat/>
+    <w:pPr>
+      <w:widowControl/>
+      <w:suppressAutoHyphens w:val="true"/>
+      <w:bidi w:val="0"/>
+      <w:spacing w:before="120" w:after="0"/>
+      <w:jc w:val="left"/>
+    </w:pPr>
+    <w:rPr>
+      <w:rFonts w:cs="Arial Unicode MS" w:ascii="Times New Roman" w:hAnsi="Times New Roman" w:eastAsia="Arial Unicode MS"/>
+      <w:color w:val="000000"/>
+      <w:kern w:val="0"/>
+      <w:sz w:val="24"/>
+      <w:szCs w:val="24"/>
+      <w:u w:val="none" w:color="000000"/>
+      <w:lang w:val="en-US" w:eastAsia="en-GB" w:bidi="ar-SA"/>
+    </w:rPr>
+  </w:style>
+  <w:style w:type="paragraph" w:styleId="Default" w:customStyle="1">
+    <w:name w:val="Default"/>
+    <w:qFormat/>
+    <w:pPr>
+      <w:widowControl/>
+      <w:suppressAutoHyphens w:val="true"/>
+      <w:bidi w:val="0"/>
+      <w:spacing w:before="0" w:after="0"/>
+      <w:jc w:val="left"/>
+    </w:pPr>
+    <w:rPr>
+      <w:rFonts w:ascii="Helvetica Neue" w:hAnsi="Helvetica Neue" w:eastAsia="Helvetica Neue" w:cs="Helvetica Neue"/>
+      <w:color w:val="000000"/>
+      <w:kern w:val="0"/>
+      <w:sz w:val="22"/>
+      <w:szCs w:val="22"/>
+      <w:lang w:val="en-DE" w:eastAsia="en-GB" w:bidi="ar-SA"/>
+    </w:rPr>
+  </w:style>
+  <w:style w:type="paragraph" w:styleId="Legendmine" w:customStyle="1">
+    <w:name w:val="legend_mine"/>
+    <w:qFormat/>
+    <w:pPr>
+      <w:keepNext w:val="true"/>
+      <w:widowControl/>
+      <w:suppressAutoHyphens w:val="true"/>
+      <w:bidi w:val="0"/>
+      <w:spacing w:lineRule="auto" w:line="276" w:before="240" w:after="480"/>
+      <w:ind w:left="851" w:right="851" w:hanging="0"/>
+      <w:jc w:val="both"/>
+      <w:outlineLvl w:val="0"/>
+    </w:pPr>
+    <w:rPr>
+      <w:rFonts w:ascii="Helvetica Neue" w:hAnsi="Helvetica Neue" w:cs="Arial Unicode MS" w:eastAsia="Arial Unicode MS"/>
+      <w:b/>
+      <w:bCs/>
+      <w:color w:val="000000"/>
+      <w:kern w:val="2"/>
+      <w:sz w:val="24"/>
+      <w:szCs w:val="20"/>
+      <w:u w:val="none" w:color="000000"/>
+      <w:lang w:val="en-US" w:eastAsia="en-GB" w:bidi="ar-SA"/>
+    </w:rPr>
+  </w:style>
+  <w:style w:type="paragraph" w:styleId="SMText" w:customStyle="1">
+    <w:name w:val="SM Text"/>
+    <w:qFormat/>
+    <w:pPr>
+      <w:widowControl/>
+      <w:suppressAutoHyphens w:val="true"/>
+      <w:bidi w:val="0"/>
+      <w:spacing w:before="0" w:after="0"/>
+      <w:ind w:firstLine="480"/>
+      <w:jc w:val="left"/>
+    </w:pPr>
+    <w:rPr>
+      <w:rFonts w:cs="Arial Unicode MS" w:ascii="Times New Roman" w:hAnsi="Times New Roman" w:eastAsia="Arial Unicode MS"/>
+      <w:color w:val="000000"/>
+      <w:kern w:val="0"/>
+      <w:sz w:val="24"/>
+      <w:szCs w:val="24"/>
+      <w:u w:val="none" w:color="000000"/>
+      <w:lang w:val="en-US" w:eastAsia="en-GB" w:bidi="ar-SA"/>
+    </w:rPr>
+  </w:style>
+  <w:style w:type="paragraph" w:styleId="Normal1" w:customStyle="1">
+    <w:name w:val="Normal1"/>
+    <w:qFormat/>
+    <w:pPr>
+      <w:widowControl/>
+      <w:suppressAutoHyphens w:val="true"/>
+      <w:bidi w:val="0"/>
+      <w:spacing w:lineRule="auto" w:line="360" w:before="0" w:after="0"/>
+      <w:jc w:val="left"/>
+    </w:pPr>
+    <w:rPr>
+      <w:rFonts w:ascii="Helvetica Neue" w:hAnsi="Helvetica Neue" w:cs="Arial Unicode MS" w:eastAsia="Arial Unicode MS"/>
+      <w:color w:val="000000"/>
+      <w:kern w:val="0"/>
+      <w:sz w:val="24"/>
+      <w:szCs w:val="24"/>
+      <w:u w:val="none" w:color="000000"/>
+      <w:lang w:val="en-US" w:eastAsia="en-GB" w:bidi="ar-SA"/>
+    </w:rPr>
+  </w:style>
+  <w:style w:type="paragraph" w:styleId="Legend" w:customStyle="1">
+    <w:name w:val="Legend"/>
+    <w:qFormat/>
+    <w:pPr>
+      <w:keepNext w:val="true"/>
+      <w:widowControl/>
+      <w:suppressAutoHyphens w:val="true"/>
+      <w:bidi w:val="0"/>
+      <w:spacing w:before="240" w:after="0"/>
+      <w:jc w:val="left"/>
+      <w:outlineLvl w:val="0"/>
+    </w:pPr>
+    <w:rPr>
+      <w:rFonts w:cs="Arial Unicode MS" w:ascii="Times New Roman" w:hAnsi="Times New Roman" w:eastAsia="Arial Unicode MS"/>
+      <w:color w:val="000000"/>
+      <w:kern w:val="2"/>
+      <w:sz w:val="24"/>
+      <w:szCs w:val="24"/>
+      <w:u w:val="none" w:color="000000"/>
+      <w:lang w:val="en-US" w:eastAsia="en-GB" w:bidi="ar-SA"/>
+    </w:rPr>
+  </w:style>
+  <w:style w:type="paragraph" w:styleId="SMcaption" w:customStyle="1">
+    <w:name w:val="SM caption"/>
+    <w:qFormat/>
+    <w:pPr>
+      <w:widowControl/>
+      <w:suppressAutoHyphens w:val="true"/>
+      <w:bidi w:val="0"/>
+      <w:spacing w:before="0" w:after="0"/>
+      <w:jc w:val="left"/>
+    </w:pPr>
+    <w:rPr>
+      <w:rFonts w:eastAsia="Times New Roman" w:ascii="Times New Roman" w:hAnsi="Times New Roman" w:cs="Times New Roman"/>
+      <w:color w:val="000000"/>
+      <w:kern w:val="0"/>
+      <w:sz w:val="24"/>
+      <w:szCs w:val="24"/>
+      <w:u w:val="none" w:color="000000"/>
+      <w:lang w:val="en-US" w:eastAsia="en-GB" w:bidi="ar-SA"/>
+    </w:rPr>
+  </w:style>
+  <w:style w:type="paragraph" w:styleId="EndNoteBibliography" w:customStyle="1">
+    <w:name w:val="EndNote Bibliography"/>
+    <w:qFormat/>
+    <w:pPr>
+      <w:widowControl/>
+      <w:suppressAutoHyphens w:val="true"/>
+      <w:bidi w:val="0"/>
+      <w:spacing w:before="0" w:after="0"/>
+      <w:jc w:val="both"/>
+    </w:pPr>
+    <w:rPr>
+      <w:rFonts w:eastAsia="Helvetica Neue" w:ascii="Times New Roman" w:hAnsi="Times New Roman" w:cs="Times New Roman"/>
+      <w:color w:val="000000"/>
+      <w:kern w:val="0"/>
+      <w:sz w:val="24"/>
+      <w:szCs w:val="24"/>
+      <w:u w:val="none" w:color="000000"/>
+      <w:lang w:val="en-US" w:eastAsia="en-GB" w:bidi="ar-SA"/>
+    </w:rPr>
+  </w:style>
+  <w:style w:type="paragraph" w:styleId="Annotationtext">
+    <w:name w:val="annotation text"/>
+    <w:basedOn w:val="Normal"/>
+    <w:link w:val="CommentTextChar"/>
+    <w:uiPriority w:val="99"/>
+    <w:unhideWhenUsed/>
+    <w:qFormat/>
+    <w:pPr/>
+    <w:rPr>
+      <w:sz w:val="20"/>
+      <w:szCs w:val="20"/>
+    </w:rPr>
+  </w:style>
+  <w:style w:type="paragraph" w:styleId="Revision">
+    <w:name w:val="Revision"/>
+    <w:uiPriority w:val="99"/>
+    <w:semiHidden/>
+    <w:qFormat/>
+    <w:rsid w:val="00786929"/>
+    <w:pPr>
+      <w:widowControl/>
+      <w:suppressAutoHyphens w:val="true"/>
+      <w:bidi w:val="0"/>
+      <w:spacing w:before="0" w:after="0"/>
+      <w:jc w:val="left"/>
+    </w:pPr>
+    <w:rPr>
+      <w:rFonts w:cs="Arial Unicode MS" w:ascii="Times New Roman" w:hAnsi="Times New Roman" w:eastAsia="Arial Unicode MS"/>
+      <w:color w:val="000000"/>
+      <w:kern w:val="0"/>
+      <w:sz w:val="24"/>
+      <w:szCs w:val="24"/>
+      <w:u w:val="none" w:color="000000"/>
+      <w:lang w:val="en-US" w:eastAsia="en-GB" w:bidi="ar-SA"/>
+    </w:rPr>
+  </w:style>
+  <w:style w:type="paragraph" w:styleId="Annotationsubject">
+    <w:name w:val="annotation subject"/>
+    <w:basedOn w:val="Annotationtext"/>
+    <w:next w:val="Annotationtext"/>
+    <w:link w:val="CommentSubjectChar"/>
+    <w:uiPriority w:val="99"/>
+    <w:semiHidden/>
+    <w:unhideWhenUsed/>
+    <w:qFormat/>
+    <w:rsid w:val="00335261"/>
+    <w:pPr/>
+    <w:rPr>
+      <w:b/>
+      <w:bCs/>
+    </w:rPr>
+  </w:style>
+  <w:style w:type="paragraph" w:styleId="EndNoteBibliographyTitle" w:customStyle="1">
+    <w:name w:val="EndNote Bibliography Title"/>
+    <w:basedOn w:val="Normal"/>
+    <w:link w:val="EndNoteBibliographyTitleChar"/>
+    <w:qFormat/>
+    <w:rsid w:val="006b719e"/>
+    <w:pPr>
+      <w:jc w:val="center"/>
+    </w:pPr>
+    <w:rPr>
+      <w:lang w:val="en-GB"/>
+    </w:rPr>
+  </w:style>
+  <w:style w:type="paragraph" w:styleId="HTMLPreformatted">
+    <w:name w:val="HTML Preformatted"/>
+    <w:basedOn w:val="Normal"/>
+    <w:link w:val="HTMLPreformattedChar"/>
+    <w:uiPriority w:val="99"/>
+    <w:semiHidden/>
+    <w:unhideWhenUsed/>
+    <w:qFormat/>
+    <w:rsid w:val="00e54732"/>
+    <w:pPr>
+      <w:tabs>
+        <w:tab w:val="clear" w:pos="720"/>
+        <w:tab w:val="left" w:pos="916" w:leader="none"/>
+        <w:tab w:val="left" w:pos="1832" w:leader="none"/>
+        <w:tab w:val="left" w:pos="2748" w:leader="none"/>
+        <w:tab w:val="left" w:pos="3664" w:leader="none"/>
+        <w:tab w:val="left" w:pos="4580" w:leader="none"/>
+        <w:tab w:val="left" w:pos="5496" w:leader="none"/>
+        <w:tab w:val="left" w:pos="6412" w:leader="none"/>
+        <w:tab w:val="left" w:pos="7328" w:leader="none"/>
+        <w:tab w:val="left" w:pos="8244" w:leader="none"/>
+        <w:tab w:val="left" w:pos="9160" w:leader="none"/>
+        <w:tab w:val="left" w:pos="10076" w:leader="none"/>
+        <w:tab w:val="left" w:pos="10992" w:leader="none"/>
+        <w:tab w:val="left" w:pos="11908" w:leader="none"/>
+        <w:tab w:val="left" w:pos="12824" w:leader="none"/>
+        <w:tab w:val="left" w:pos="13740" w:leader="none"/>
+        <w:tab w:val="left" w:pos="14656" w:leader="none"/>
+      </w:tabs>
+    </w:pPr>
+    <w:rPr>
+      <w:rFonts w:ascii="Courier New" w:hAnsi="Courier New" w:cs="Courier New"/>
+      <w:sz w:val="20"/>
+      <w:szCs w:val="20"/>
+    </w:rPr>
+  </w:style>
+  <w:style w:type="paragraph" w:styleId="Footer">
+    <w:name w:val="Footer"/>
+    <w:basedOn w:val="HeaderandFooter"/>
+    <w:pPr>
+      <w:suppressLineNumbers/>
+    </w:pPr>
+    <w:rPr/>
+  </w:style>
+  <w:style w:type="numbering" w:styleId="NoList" w:default="1">
+    <w:name w:val="No List"/>
+    <w:uiPriority w:val="99"/>
+    <w:semiHidden/>
+    <w:unhideWhenUsed/>
+    <w:qFormat/>
+  </w:style>
+  <w:style w:type="numbering" w:styleId="ImportedStyle1" w:customStyle="1">
+    <w:name w:val="Imported Style 1"/>
+    <w:qFormat/>
+  </w:style>
+  <w:style w:type="numbering" w:styleId="ImportedStyle2" w:customStyle="1">
+    <w:name w:val="Imported Style 2"/>
+    <w:qFormat/>
+  </w:style>
+  <w:style w:type="numbering" w:styleId="ImportedStyle3" w:customStyle="1">
+    <w:name w:val="Imported Style 3"/>
+    <w:qFormat/>
   </w:style>
   <w:style w:type="table" w:default="1" w:styleId="TableNormal">
     <w:name w:val="Normal Table"/>
@@ -1618,612 +2185,6 @@
         <w:right w:w="108" w:type="dxa"/>
       </w:tblCellMar>
     </w:tblPr>
-  </w:style>
-  <w:style w:type="numbering" w:default="1" w:styleId="NoList">
-    <w:name w:val="No List"/>
-    <w:uiPriority w:val="99"/>
-    <w:semiHidden/>
-    <w:unhideWhenUsed/>
-  </w:style>
-  <w:style w:type="character" w:styleId="Hyperlink">
-    <w:name w:val="Hyperlink"/>
-    <w:rPr>
-      <w:u w:val="single"/>
-    </w:rPr>
-  </w:style>
-  <w:style w:type="character" w:customStyle="1" w:styleId="Link">
-    <w:name w:val="Link"/>
-    <w:qFormat/>
-    <w:rPr>
-      <w:color w:val="0000FF"/>
-      <w:u w:val="single" w:color="0000FF"/>
-    </w:rPr>
-  </w:style>
-  <w:style w:type="character" w:customStyle="1" w:styleId="Hyperlink0">
-    <w:name w:val="Hyperlink.0"/>
-    <w:basedOn w:val="Link"/>
-    <w:qFormat/>
-    <w:rPr>
-      <w:rFonts w:ascii="Helvetica Neue" w:eastAsia="Helvetica Neue" w:hAnsi="Helvetica Neue" w:cs="Helvetica Neue"/>
-      <w:color w:val="0000FF"/>
-      <w:sz w:val="20"/>
-      <w:szCs w:val="20"/>
-      <w:u w:val="single" w:color="0000FF"/>
-    </w:rPr>
-  </w:style>
-  <w:style w:type="character" w:customStyle="1" w:styleId="Hyperlink1">
-    <w:name w:val="Hyperlink.1"/>
-    <w:basedOn w:val="Link"/>
-    <w:qFormat/>
-    <w:rPr>
-      <w:color w:val="000000"/>
-      <w:u w:val="none" w:color="000000"/>
-    </w:rPr>
-  </w:style>
-  <w:style w:type="character" w:customStyle="1" w:styleId="Hyperlink2">
-    <w:name w:val="Hyperlink.2"/>
-    <w:basedOn w:val="Link"/>
-    <w:qFormat/>
-    <w:rPr>
-      <w:rFonts w:ascii="Helvetica Neue" w:eastAsia="Helvetica Neue" w:hAnsi="Helvetica Neue" w:cs="Helvetica Neue"/>
-      <w:color w:val="0000FF"/>
-      <w:u w:val="single" w:color="0000FF"/>
-    </w:rPr>
-  </w:style>
-  <w:style w:type="character" w:customStyle="1" w:styleId="CommentTextChar">
-    <w:name w:val="Comment Text Char"/>
-    <w:basedOn w:val="DefaultParagraphFont"/>
-    <w:link w:val="CommentText"/>
-    <w:uiPriority w:val="99"/>
-    <w:qFormat/>
-    <w:rPr>
-      <w:rFonts w:cs="Arial Unicode MS"/>
-      <w:color w:val="000000"/>
-      <w:u w:val="none" w:color="000000"/>
-      <w:lang w:val="en-US"/>
-    </w:rPr>
-  </w:style>
-  <w:style w:type="character" w:styleId="CommentReference">
-    <w:name w:val="annotation reference"/>
-    <w:basedOn w:val="DefaultParagraphFont"/>
-    <w:uiPriority w:val="99"/>
-    <w:semiHidden/>
-    <w:unhideWhenUsed/>
-    <w:qFormat/>
-    <w:rPr>
-      <w:sz w:val="16"/>
-      <w:szCs w:val="16"/>
-    </w:rPr>
-  </w:style>
-  <w:style w:type="character" w:styleId="LineNumber">
-    <w:name w:val="line number"/>
-    <w:basedOn w:val="DefaultParagraphFont"/>
-    <w:uiPriority w:val="99"/>
-    <w:semiHidden/>
-    <w:unhideWhenUsed/>
-    <w:qFormat/>
-    <w:rsid w:val="00C300DC"/>
-  </w:style>
-  <w:style w:type="character" w:customStyle="1" w:styleId="CommentSubjectChar">
-    <w:name w:val="Comment Subject Char"/>
-    <w:basedOn w:val="CommentTextChar"/>
-    <w:link w:val="CommentSubject"/>
-    <w:uiPriority w:val="99"/>
-    <w:semiHidden/>
-    <w:qFormat/>
-    <w:rsid w:val="00335261"/>
-    <w:rPr>
-      <w:rFonts w:cs="Arial Unicode MS"/>
-      <w:b/>
-      <w:bCs/>
-      <w:color w:val="000000"/>
-      <w:u w:val="none" w:color="000000"/>
-      <w:lang w:val="en-US"/>
-    </w:rPr>
-  </w:style>
-  <w:style w:type="character" w:customStyle="1" w:styleId="Heading2Char">
-    <w:name w:val="Heading 2 Char"/>
-    <w:basedOn w:val="DefaultParagraphFont"/>
-    <w:link w:val="Heading2"/>
-    <w:uiPriority w:val="9"/>
-    <w:semiHidden/>
-    <w:qFormat/>
-    <w:rsid w:val="005D3CB8"/>
-    <w:rPr>
-      <w:rFonts w:asciiTheme="majorHAnsi" w:eastAsiaTheme="majorEastAsia" w:hAnsiTheme="majorHAnsi" w:cstheme="majorBidi"/>
-      <w:color w:val="2F5496" w:themeColor="accent1" w:themeShade="BF"/>
-      <w:sz w:val="26"/>
-      <w:szCs w:val="26"/>
-    </w:rPr>
-  </w:style>
-  <w:style w:type="character" w:styleId="UnresolvedMention">
-    <w:name w:val="Unresolved Mention"/>
-    <w:basedOn w:val="DefaultParagraphFont"/>
-    <w:uiPriority w:val="99"/>
-    <w:semiHidden/>
-    <w:unhideWhenUsed/>
-    <w:qFormat/>
-    <w:rsid w:val="005D3CB8"/>
-    <w:rPr>
-      <w:color w:val="605E5C"/>
-      <w:shd w:val="clear" w:color="auto" w:fill="E1DFDD"/>
-    </w:rPr>
-  </w:style>
-  <w:style w:type="character" w:customStyle="1" w:styleId="Heading3Char">
-    <w:name w:val="Heading 3 Char"/>
-    <w:basedOn w:val="DefaultParagraphFont"/>
-    <w:link w:val="Heading3"/>
-    <w:uiPriority w:val="9"/>
-    <w:semiHidden/>
-    <w:qFormat/>
-    <w:rsid w:val="00DA4EE9"/>
-    <w:rPr>
-      <w:rFonts w:asciiTheme="majorHAnsi" w:eastAsiaTheme="majorEastAsia" w:hAnsiTheme="majorHAnsi" w:cstheme="majorBidi"/>
-      <w:color w:val="1F3763" w:themeColor="accent1" w:themeShade="7F"/>
-      <w:sz w:val="24"/>
-      <w:szCs w:val="24"/>
-    </w:rPr>
-  </w:style>
-  <w:style w:type="character" w:customStyle="1" w:styleId="Heading4Char">
-    <w:name w:val="Heading 4 Char"/>
-    <w:basedOn w:val="DefaultParagraphFont"/>
-    <w:link w:val="Heading4"/>
-    <w:uiPriority w:val="9"/>
-    <w:semiHidden/>
-    <w:qFormat/>
-    <w:rsid w:val="00DA4EE9"/>
-    <w:rPr>
-      <w:rFonts w:asciiTheme="majorHAnsi" w:eastAsiaTheme="majorEastAsia" w:hAnsiTheme="majorHAnsi" w:cstheme="majorBidi"/>
-      <w:i/>
-      <w:iCs/>
-      <w:color w:val="2F5496" w:themeColor="accent1" w:themeShade="BF"/>
-      <w:sz w:val="24"/>
-      <w:szCs w:val="24"/>
-    </w:rPr>
-  </w:style>
-  <w:style w:type="character" w:customStyle="1" w:styleId="AuthorsChar">
-    <w:name w:val="Authors Char"/>
-    <w:basedOn w:val="DefaultParagraphFont"/>
-    <w:link w:val="Authors"/>
-    <w:qFormat/>
-    <w:rsid w:val="006B719E"/>
-    <w:rPr>
-      <w:rFonts w:cs="Arial Unicode MS"/>
-      <w:color w:val="000000"/>
-      <w:sz w:val="24"/>
-      <w:szCs w:val="24"/>
-      <w:u w:val="none" w:color="000000"/>
-      <w:lang w:val="en-US"/>
-    </w:rPr>
-  </w:style>
-  <w:style w:type="character" w:customStyle="1" w:styleId="EndNoteBibliographyTitleChar">
-    <w:name w:val="EndNote Bibliography Title Char"/>
-    <w:basedOn w:val="AuthorsChar"/>
-    <w:link w:val="EndNoteBibliographyTitle"/>
-    <w:qFormat/>
-    <w:rsid w:val="006B719E"/>
-    <w:rPr>
-      <w:rFonts w:eastAsia="Times New Roman" w:cs="Arial Unicode MS"/>
-      <w:color w:val="000000"/>
-      <w:sz w:val="24"/>
-      <w:szCs w:val="24"/>
-      <w:u w:val="none" w:color="000000"/>
-      <w:lang w:val="en-GB"/>
-    </w:rPr>
-  </w:style>
-  <w:style w:type="character" w:customStyle="1" w:styleId="HTMLPreformattedChar">
-    <w:name w:val="HTML Preformatted Char"/>
-    <w:basedOn w:val="DefaultParagraphFont"/>
-    <w:link w:val="HTMLPreformatted"/>
-    <w:uiPriority w:val="99"/>
-    <w:semiHidden/>
-    <w:qFormat/>
-    <w:rsid w:val="00E54732"/>
-    <w:rPr>
-      <w:rFonts w:ascii="Courier New" w:eastAsia="Times New Roman" w:hAnsi="Courier New" w:cs="Courier New"/>
-    </w:rPr>
-  </w:style>
-  <w:style w:type="character" w:customStyle="1" w:styleId="p">
-    <w:name w:val="p"/>
-    <w:basedOn w:val="DefaultParagraphFont"/>
-    <w:qFormat/>
-    <w:rsid w:val="00E54732"/>
-  </w:style>
-  <w:style w:type="character" w:customStyle="1" w:styleId="o">
-    <w:name w:val="o"/>
-    <w:basedOn w:val="DefaultParagraphFont"/>
-    <w:qFormat/>
-    <w:rsid w:val="00E54732"/>
-  </w:style>
-  <w:style w:type="character" w:customStyle="1" w:styleId="n">
-    <w:name w:val="n"/>
-    <w:basedOn w:val="DefaultParagraphFont"/>
-    <w:qFormat/>
-    <w:rsid w:val="00E54732"/>
-  </w:style>
-  <w:style w:type="character" w:customStyle="1" w:styleId="k">
-    <w:name w:val="k"/>
-    <w:basedOn w:val="DefaultParagraphFont"/>
-    <w:qFormat/>
-    <w:rsid w:val="00E54732"/>
-  </w:style>
-  <w:style w:type="character" w:customStyle="1" w:styleId="ow">
-    <w:name w:val="ow"/>
-    <w:basedOn w:val="DefaultParagraphFont"/>
-    <w:qFormat/>
-    <w:rsid w:val="00E54732"/>
-  </w:style>
-  <w:style w:type="character" w:customStyle="1" w:styleId="LineNumbering">
-    <w:name w:val="Line Numbering"/>
-  </w:style>
-  <w:style w:type="paragraph" w:customStyle="1" w:styleId="Heading">
-    <w:name w:val="Heading"/>
-    <w:basedOn w:val="Normal"/>
-    <w:next w:val="BodyText"/>
-    <w:qFormat/>
-    <w:pPr>
-      <w:keepNext/>
-      <w:spacing w:before="240" w:after="120"/>
-    </w:pPr>
-    <w:rPr>
-      <w:rFonts w:ascii="Liberation Sans" w:eastAsia="Noto Sans CJK SC" w:hAnsi="Liberation Sans" w:cs="Lohit Devanagari"/>
-      <w:sz w:val="28"/>
-      <w:szCs w:val="28"/>
-    </w:rPr>
-  </w:style>
-  <w:style w:type="paragraph" w:styleId="BodyText">
-    <w:name w:val="Body Text"/>
-    <w:basedOn w:val="Normal"/>
-    <w:pPr>
-      <w:spacing w:after="140" w:line="276" w:lineRule="auto"/>
-    </w:pPr>
-  </w:style>
-  <w:style w:type="paragraph" w:styleId="List">
-    <w:name w:val="List"/>
-    <w:basedOn w:val="BodyText"/>
-    <w:rPr>
-      <w:rFonts w:cs="Lohit Devanagari"/>
-    </w:rPr>
-  </w:style>
-  <w:style w:type="paragraph" w:styleId="Caption">
-    <w:name w:val="caption"/>
-    <w:basedOn w:val="Normal"/>
-    <w:qFormat/>
-    <w:pPr>
-      <w:suppressLineNumbers/>
-      <w:spacing w:before="120" w:after="120"/>
-    </w:pPr>
-    <w:rPr>
-      <w:rFonts w:cs="Lohit Devanagari"/>
-      <w:i/>
-      <w:iCs/>
-    </w:rPr>
-  </w:style>
-  <w:style w:type="paragraph" w:customStyle="1" w:styleId="Index">
-    <w:name w:val="Index"/>
-    <w:basedOn w:val="Normal"/>
-    <w:qFormat/>
-    <w:pPr>
-      <w:suppressLineNumbers/>
-    </w:pPr>
-    <w:rPr>
-      <w:rFonts w:cs="Lohit Devanagari"/>
-    </w:rPr>
-  </w:style>
-  <w:style w:type="paragraph" w:customStyle="1" w:styleId="HeaderandFooter">
-    <w:name w:val="Header and Footer"/>
-    <w:basedOn w:val="Normal"/>
-    <w:qFormat/>
-  </w:style>
-  <w:style w:type="paragraph" w:styleId="Header">
-    <w:name w:val="header"/>
-    <w:pPr>
-      <w:suppressLineNumbers/>
-      <w:tabs>
-        <w:tab w:val="center" w:pos="4513"/>
-        <w:tab w:val="right" w:pos="9026"/>
-      </w:tabs>
-    </w:pPr>
-    <w:rPr>
-      <w:rFonts w:cs="Arial Unicode MS"/>
-      <w:color w:val="000000"/>
-      <w:sz w:val="24"/>
-      <w:szCs w:val="24"/>
-      <w:u w:color="000000"/>
-      <w:lang w:val="en-US"/>
-    </w:rPr>
-  </w:style>
-  <w:style w:type="paragraph" w:customStyle="1" w:styleId="Authors">
-    <w:name w:val="Authors"/>
-    <w:link w:val="AuthorsChar"/>
-    <w:qFormat/>
-    <w:pPr>
-      <w:spacing w:before="120" w:after="360"/>
-      <w:jc w:val="center"/>
-    </w:pPr>
-    <w:rPr>
-      <w:rFonts w:cs="Arial Unicode MS"/>
-      <w:color w:val="000000"/>
-      <w:sz w:val="24"/>
-      <w:szCs w:val="24"/>
-      <w:u w:color="000000"/>
-      <w:lang w:val="en-US"/>
-    </w:rPr>
-  </w:style>
-  <w:style w:type="paragraph" w:styleId="FootnoteText">
-    <w:name w:val="footnote text"/>
-    <w:pPr>
-      <w:jc w:val="both"/>
-    </w:pPr>
-    <w:rPr>
-      <w:rFonts w:cs="Arial Unicode MS"/>
-      <w:color w:val="000000"/>
-      <w:sz w:val="24"/>
-      <w:szCs w:val="24"/>
-      <w:u w:color="000000"/>
-      <w:lang w:val="en-US"/>
-    </w:rPr>
-  </w:style>
-  <w:style w:type="paragraph" w:customStyle="1" w:styleId="Paragraph">
-    <w:name w:val="Paragraph"/>
-    <w:qFormat/>
-    <w:pPr>
-      <w:spacing w:before="120"/>
-      <w:ind w:firstLine="720"/>
-    </w:pPr>
-    <w:rPr>
-      <w:rFonts w:cs="Arial Unicode MS"/>
-      <w:color w:val="000000"/>
-      <w:sz w:val="24"/>
-      <w:szCs w:val="24"/>
-      <w:u w:color="000000"/>
-      <w:lang w:val="en-US"/>
-    </w:rPr>
-  </w:style>
-  <w:style w:type="paragraph" w:customStyle="1" w:styleId="AbstractSummary">
-    <w:name w:val="Abstract/Summary"/>
-    <w:qFormat/>
-    <w:pPr>
-      <w:spacing w:before="120"/>
-    </w:pPr>
-    <w:rPr>
-      <w:rFonts w:cs="Arial Unicode MS"/>
-      <w:color w:val="000000"/>
-      <w:sz w:val="24"/>
-      <w:szCs w:val="24"/>
-      <w:u w:color="000000"/>
-      <w:lang w:val="en-US"/>
-    </w:rPr>
-  </w:style>
-  <w:style w:type="paragraph" w:customStyle="1" w:styleId="Teaser">
-    <w:name w:val="Teaser"/>
-    <w:qFormat/>
-    <w:pPr>
-      <w:spacing w:before="120"/>
-    </w:pPr>
-    <w:rPr>
-      <w:rFonts w:cs="Arial Unicode MS"/>
-      <w:color w:val="000000"/>
-      <w:sz w:val="24"/>
-      <w:szCs w:val="24"/>
-      <w:u w:color="000000"/>
-      <w:lang w:val="en-US"/>
-    </w:rPr>
-  </w:style>
-  <w:style w:type="paragraph" w:customStyle="1" w:styleId="Default">
-    <w:name w:val="Default"/>
-    <w:qFormat/>
-    <w:rPr>
-      <w:rFonts w:ascii="Helvetica Neue" w:eastAsia="Helvetica Neue" w:hAnsi="Helvetica Neue" w:cs="Helvetica Neue"/>
-      <w:color w:val="000000"/>
-      <w:sz w:val="22"/>
-      <w:szCs w:val="22"/>
-    </w:rPr>
-  </w:style>
-  <w:style w:type="paragraph" w:customStyle="1" w:styleId="legendmine">
-    <w:name w:val="legend_mine"/>
-    <w:qFormat/>
-    <w:pPr>
-      <w:keepNext/>
-      <w:spacing w:before="240" w:after="480" w:line="276" w:lineRule="auto"/>
-      <w:ind w:left="851" w:right="851"/>
-      <w:jc w:val="both"/>
-      <w:outlineLvl w:val="0"/>
-    </w:pPr>
-    <w:rPr>
-      <w:rFonts w:ascii="Helvetica Neue" w:hAnsi="Helvetica Neue" w:cs="Arial Unicode MS"/>
-      <w:b/>
-      <w:bCs/>
-      <w:color w:val="000000"/>
-      <w:kern w:val="2"/>
-      <w:sz w:val="24"/>
-      <w:u w:color="000000"/>
-      <w:lang w:val="en-US"/>
-    </w:rPr>
-  </w:style>
-  <w:style w:type="paragraph" w:customStyle="1" w:styleId="SMText">
-    <w:name w:val="SM Text"/>
-    <w:qFormat/>
-    <w:pPr>
-      <w:ind w:firstLine="480"/>
-    </w:pPr>
-    <w:rPr>
-      <w:rFonts w:cs="Arial Unicode MS"/>
-      <w:color w:val="000000"/>
-      <w:sz w:val="24"/>
-      <w:szCs w:val="24"/>
-      <w:u w:color="000000"/>
-      <w:lang w:val="en-US"/>
-    </w:rPr>
-  </w:style>
-  <w:style w:type="paragraph" w:customStyle="1" w:styleId="Normal1">
-    <w:name w:val="Normal1"/>
-    <w:qFormat/>
-    <w:pPr>
-      <w:spacing w:line="360" w:lineRule="auto"/>
-    </w:pPr>
-    <w:rPr>
-      <w:rFonts w:ascii="Helvetica Neue" w:hAnsi="Helvetica Neue" w:cs="Arial Unicode MS"/>
-      <w:color w:val="000000"/>
-      <w:sz w:val="24"/>
-      <w:szCs w:val="24"/>
-      <w:u w:color="000000"/>
-      <w:lang w:val="en-US"/>
-    </w:rPr>
-  </w:style>
-  <w:style w:type="paragraph" w:customStyle="1" w:styleId="Legend">
-    <w:name w:val="Legend"/>
-    <w:qFormat/>
-    <w:pPr>
-      <w:keepNext/>
-      <w:spacing w:before="240"/>
-      <w:outlineLvl w:val="0"/>
-    </w:pPr>
-    <w:rPr>
-      <w:rFonts w:cs="Arial Unicode MS"/>
-      <w:color w:val="000000"/>
-      <w:kern w:val="2"/>
-      <w:sz w:val="24"/>
-      <w:szCs w:val="24"/>
-      <w:u w:color="000000"/>
-      <w:lang w:val="en-US"/>
-    </w:rPr>
-  </w:style>
-  <w:style w:type="paragraph" w:customStyle="1" w:styleId="SMcaption">
-    <w:name w:val="SM caption"/>
-    <w:qFormat/>
-    <w:rPr>
-      <w:rFonts w:eastAsia="Times New Roman"/>
-      <w:color w:val="000000"/>
-      <w:sz w:val="24"/>
-      <w:szCs w:val="24"/>
-      <w:u w:color="000000"/>
-      <w:lang w:val="en-US"/>
-    </w:rPr>
-  </w:style>
-  <w:style w:type="paragraph" w:customStyle="1" w:styleId="EndNoteBibliography">
-    <w:name w:val="EndNote Bibliography"/>
-    <w:qFormat/>
-    <w:pPr>
-      <w:jc w:val="both"/>
-    </w:pPr>
-    <w:rPr>
-      <w:rFonts w:eastAsia="Helvetica Neue"/>
-      <w:color w:val="000000"/>
-      <w:sz w:val="24"/>
-      <w:szCs w:val="24"/>
-      <w:u w:color="000000"/>
-      <w:lang w:val="en-US"/>
-    </w:rPr>
-  </w:style>
-  <w:style w:type="paragraph" w:styleId="CommentText">
-    <w:name w:val="annotation text"/>
-    <w:basedOn w:val="Normal"/>
-    <w:link w:val="CommentTextChar"/>
-    <w:uiPriority w:val="99"/>
-    <w:unhideWhenUsed/>
-    <w:qFormat/>
-    <w:rPr>
-      <w:sz w:val="20"/>
-      <w:szCs w:val="20"/>
-    </w:rPr>
-  </w:style>
-  <w:style w:type="paragraph" w:styleId="Revision">
-    <w:name w:val="Revision"/>
-    <w:uiPriority w:val="99"/>
-    <w:semiHidden/>
-    <w:qFormat/>
-    <w:rsid w:val="00786929"/>
-    <w:rPr>
-      <w:rFonts w:cs="Arial Unicode MS"/>
-      <w:color w:val="000000"/>
-      <w:sz w:val="24"/>
-      <w:szCs w:val="24"/>
-      <w:u w:color="000000"/>
-      <w:lang w:val="en-US"/>
-    </w:rPr>
-  </w:style>
-  <w:style w:type="paragraph" w:styleId="CommentSubject">
-    <w:name w:val="annotation subject"/>
-    <w:basedOn w:val="CommentText"/>
-    <w:next w:val="CommentText"/>
-    <w:link w:val="CommentSubjectChar"/>
-    <w:uiPriority w:val="99"/>
-    <w:semiHidden/>
-    <w:unhideWhenUsed/>
-    <w:qFormat/>
-    <w:rsid w:val="00335261"/>
-    <w:rPr>
-      <w:b/>
-      <w:bCs/>
-    </w:rPr>
-  </w:style>
-  <w:style w:type="paragraph" w:customStyle="1" w:styleId="EndNoteBibliographyTitle">
-    <w:name w:val="EndNote Bibliography Title"/>
-    <w:basedOn w:val="Normal"/>
-    <w:link w:val="EndNoteBibliographyTitleChar"/>
-    <w:qFormat/>
-    <w:rsid w:val="006B719E"/>
-    <w:pPr>
-      <w:jc w:val="center"/>
-    </w:pPr>
-    <w:rPr>
-      <w:lang w:val="en-GB"/>
-    </w:rPr>
-  </w:style>
-  <w:style w:type="paragraph" w:styleId="HTMLPreformatted">
-    <w:name w:val="HTML Preformatted"/>
-    <w:basedOn w:val="Normal"/>
-    <w:link w:val="HTMLPreformattedChar"/>
-    <w:uiPriority w:val="99"/>
-    <w:semiHidden/>
-    <w:unhideWhenUsed/>
-    <w:qFormat/>
-    <w:rsid w:val="00E54732"/>
-    <w:pPr>
-      <w:tabs>
-        <w:tab w:val="left" w:pos="916"/>
-        <w:tab w:val="left" w:pos="1832"/>
-        <w:tab w:val="left" w:pos="2748"/>
-        <w:tab w:val="left" w:pos="3664"/>
-        <w:tab w:val="left" w:pos="4580"/>
-        <w:tab w:val="left" w:pos="5496"/>
-        <w:tab w:val="left" w:pos="6412"/>
-        <w:tab w:val="left" w:pos="7328"/>
-        <w:tab w:val="left" w:pos="8244"/>
-        <w:tab w:val="left" w:pos="9160"/>
-        <w:tab w:val="left" w:pos="10076"/>
-        <w:tab w:val="left" w:pos="10992"/>
-        <w:tab w:val="left" w:pos="11908"/>
-        <w:tab w:val="left" w:pos="12824"/>
-        <w:tab w:val="left" w:pos="13740"/>
-        <w:tab w:val="left" w:pos="14656"/>
-      </w:tabs>
-    </w:pPr>
-    <w:rPr>
-      <w:rFonts w:ascii="Courier New" w:hAnsi="Courier New" w:cs="Courier New"/>
-      <w:sz w:val="20"/>
-      <w:szCs w:val="20"/>
-    </w:rPr>
-  </w:style>
-  <w:style w:type="paragraph" w:styleId="Footer">
-    <w:name w:val="footer"/>
-    <w:basedOn w:val="HeaderandFooter"/>
-    <w:pPr>
-      <w:suppressLineNumbers/>
-    </w:pPr>
-  </w:style>
-  <w:style w:type="numbering" w:customStyle="1" w:styleId="ImportedStyle1">
-    <w:name w:val="Imported Style 1"/>
-    <w:qFormat/>
-  </w:style>
-  <w:style w:type="numbering" w:customStyle="1" w:styleId="ImportedStyle2">
-    <w:name w:val="Imported Style 2"/>
-    <w:qFormat/>
-  </w:style>
-  <w:style w:type="numbering" w:customStyle="1" w:styleId="ImportedStyle3">
-    <w:name w:val="Imported Style 3"/>
-    <w:qFormat/>
   </w:style>
 </w:styles>
 </file>

</xml_diff>

<commit_message>
Changed template to fit cell journal guidelines. Simplified some code. Shorter abstract.py
</commit_message>
<xml_diff>
--- a/Manuscript/Manuscript_template.docx
+++ b/Manuscript/Manuscript_template.docx
@@ -83,7 +83,23 @@
           <w:sz w:val="20"/>
           <w:szCs w:val="20"/>
         </w:rPr>
-        <w:t xml:space="preserve">* Correspondence to: </w:t>
+        <w:t xml:space="preserve">* </w:t>
+      </w:r>
+      <w:r>
+        <w:rPr>
+          <w:rFonts w:ascii="Helvetica Neue" w:hAnsi="Helvetica Neue"/>
+          <w:sz w:val="20"/>
+          <w:szCs w:val="20"/>
+        </w:rPr>
+        <w:t>Corresponding author and lead contact</w:t>
+      </w:r>
+      <w:r>
+        <w:rPr>
+          <w:rFonts w:ascii="Helvetica Neue" w:hAnsi="Helvetica Neue"/>
+          <w:sz w:val="20"/>
+          <w:szCs w:val="20"/>
+        </w:rPr>
+        <w:t xml:space="preserve">: </w:t>
       </w:r>
       <w:r>
         <w:rPr>
@@ -377,8 +393,18 @@
         <w:rPr/>
       </w:pPr>
       <w:r>
-        <w:rPr/>
-        <w:t>Materials and Methods</w:t>
+        <w:rPr>
+          <w:rFonts w:eastAsia="Arial Unicode MS" w:cs="Arial Unicode MS"/>
+          <w:b/>
+          <w:bCs/>
+          <w:color w:val="000000"/>
+          <w:kern w:val="0"/>
+          <w:sz w:val="28"/>
+          <w:szCs w:val="28"/>
+          <w:u w:val="none" w:color="000000"/>
+          <w:lang w:val="en-US" w:eastAsia="en-GB" w:bidi="ar-SA"/>
+        </w:rPr>
+        <w:t>Experimental procedures</w:t>
       </w:r>
     </w:p>
     <w:p>
@@ -520,7 +546,11 @@
       </w:pPr>
       <w:r>
         <w:rPr/>
-        <w:t>Data and materials availability</w:t>
+        <w:t>Author c</w:t>
+      </w:r>
+      <w:r>
+        <w:rPr/>
+        <w:t>ontributions</w:t>
       </w:r>
     </w:p>
     <w:p>
@@ -529,16 +559,16 @@
         <w:spacing w:lineRule="auto" w:line="360" w:before="0" w:after="840"/>
         <w:jc w:val="both"/>
         <w:rPr>
-          <w:rFonts w:ascii="Helvetica Neue" w:hAnsi="Helvetica Neue"/>
+          <w:rFonts w:ascii="Helvetica Neue" w:hAnsi="Helvetica Neue" w:eastAsia="Helvetica Neue" w:cs="Helvetica Neue"/>
           <w:lang w:val="en-US"/>
         </w:rPr>
       </w:pPr>
       <w:r>
         <w:rPr>
-          <w:rFonts w:ascii="Helvetica Neue" w:hAnsi="Helvetica Neue"/>
+          <w:rFonts w:eastAsia="Helvetica Neue" w:cs="Helvetica Neue" w:ascii="Helvetica Neue" w:hAnsi="Helvetica Neue"/>
           <w:lang w:val="en-US"/>
         </w:rPr>
-        <w:t>{{ data_availability }}</w:t>
+        <w:t>{{ contributions }}</w:t>
       </w:r>
     </w:p>
     <w:p>
@@ -548,7 +578,7 @@
       </w:pPr>
       <w:r>
         <w:rPr/>
-        <w:t>Contributions</w:t>
+        <w:t>Data and materials availability</w:t>
       </w:r>
     </w:p>
     <w:p>
@@ -557,7 +587,7 @@
         <w:spacing w:lineRule="auto" w:line="360" w:before="0" w:after="840"/>
         <w:jc w:val="both"/>
         <w:rPr>
-          <w:rFonts w:ascii="Helvetica Neue" w:hAnsi="Helvetica Neue" w:eastAsia="Helvetica Neue" w:cs="Helvetica Neue"/>
+          <w:rFonts w:ascii="Helvetica Neue" w:hAnsi="Helvetica Neue"/>
           <w:lang w:val="en-US"/>
         </w:rPr>
       </w:pPr>
@@ -566,7 +596,69 @@
           <w:rFonts w:ascii="Helvetica Neue" w:hAnsi="Helvetica Neue"/>
           <w:lang w:val="en-US"/>
         </w:rPr>
-        <w:t>{{ contributions }}</w:t>
+        <w:t>{{ data_availability }}</w:t>
+      </w:r>
+    </w:p>
+    <w:p>
+      <w:pPr>
+        <w:pStyle w:val="Heading1"/>
+        <w:rPr/>
+      </w:pPr>
+      <w:r>
+        <w:rPr/>
+        <w:t>D</w:t>
+      </w:r>
+      <w:r>
+        <w:rPr>
+          <w:rFonts w:eastAsia="Arial Unicode MS" w:cs="Arial Unicode MS"/>
+          <w:b/>
+          <w:bCs/>
+          <w:color w:val="000000"/>
+          <w:kern w:val="0"/>
+          <w:sz w:val="28"/>
+          <w:szCs w:val="28"/>
+          <w:u w:val="none" w:color="000000"/>
+          <w:lang w:val="en-US" w:eastAsia="en-GB" w:bidi="ar-SA"/>
+        </w:rPr>
+        <w:t>eclaration of interests</w:t>
+      </w:r>
+    </w:p>
+    <w:p>
+      <w:pPr>
+        <w:pStyle w:val="Normal"/>
+        <w:spacing w:lineRule="auto" w:line="360" w:before="0" w:after="840"/>
+        <w:jc w:val="both"/>
+        <w:rPr>
+          <w:rFonts w:ascii="Helvetica Neue" w:hAnsi="Helvetica Neue"/>
+          <w:lang w:val="en-US"/>
+        </w:rPr>
+      </w:pPr>
+      <w:r>
+        <w:rPr>
+          <w:rFonts w:ascii="Helvetica Neue" w:hAnsi="Helvetica Neue"/>
+          <w:lang w:val="en-US"/>
+        </w:rPr>
+        <w:t xml:space="preserve">{{ </w:t>
+      </w:r>
+      <w:bookmarkStart w:id="0" w:name="__DdeLink__127_4004574981"/>
+      <w:r>
+        <w:rPr>
+          <w:rFonts w:eastAsia="Times New Roman" w:cs="Times New Roman" w:ascii="Helvetica Neue" w:hAnsi="Helvetica Neue"/>
+          <w:color w:val="auto"/>
+          <w:kern w:val="0"/>
+          <w:sz w:val="24"/>
+          <w:szCs w:val="24"/>
+          <w:lang w:val="en-US" w:eastAsia="en-GB" w:bidi="ar-SA"/>
+        </w:rPr>
+        <w:t>declaration_of_interest</w:t>
+      </w:r>
+      <w:bookmarkEnd w:id="0"/>
+      <w:r>
+        <w:rPr>
+          <w:rFonts w:ascii="Helvetica Neue" w:hAnsi="Helvetica Neue"/>
+          <w:lang w:val="en-US"/>
+        </w:rPr>
+        <w:t xml:space="preserve"> }}</w:t>
       </w:r>
       <w:r>
         <w:br w:type="page"/>
@@ -1343,7 +1435,7 @@
       <w:jc w:val="left"/>
     </w:pPr>
     <w:rPr>
-      <w:rFonts w:eastAsia="Times New Roman" w:ascii="Times New Roman" w:hAnsi="Times New Roman" w:cs="Times New Roman"/>
+      <w:rFonts w:ascii="Times New Roman" w:hAnsi="Times New Roman" w:eastAsia="Times New Roman" w:cs="Times New Roman"/>
       <w:color w:val="auto"/>
       <w:kern w:val="0"/>
       <w:sz w:val="24"/>
@@ -1367,7 +1459,7 @@
       <w:outlineLvl w:val="0"/>
     </w:pPr>
     <w:rPr>
-      <w:rFonts w:ascii="Helvetica Neue" w:hAnsi="Helvetica Neue" w:cs="Arial Unicode MS" w:eastAsia="Arial Unicode MS"/>
+      <w:rFonts w:ascii="Helvetica Neue" w:hAnsi="Helvetica Neue" w:eastAsia="Arial Unicode MS" w:cs="Arial Unicode MS"/>
       <w:b/>
       <w:bCs/>
       <w:color w:val="000000"/>
@@ -1786,7 +1878,7 @@
       <w:jc w:val="left"/>
     </w:pPr>
     <w:rPr>
-      <w:rFonts w:cs="Arial Unicode MS" w:ascii="Times New Roman" w:hAnsi="Times New Roman" w:eastAsia="Arial Unicode MS"/>
+      <w:rFonts w:ascii="Times New Roman" w:hAnsi="Times New Roman" w:eastAsia="Arial Unicode MS" w:cs="Arial Unicode MS"/>
       <w:color w:val="000000"/>
       <w:kern w:val="0"/>
       <w:sz w:val="24"/>
@@ -1807,7 +1899,7 @@
       <w:jc w:val="center"/>
     </w:pPr>
     <w:rPr>
-      <w:rFonts w:cs="Arial Unicode MS" w:ascii="Times New Roman" w:hAnsi="Times New Roman" w:eastAsia="Arial Unicode MS"/>
+      <w:rFonts w:ascii="Times New Roman" w:hAnsi="Times New Roman" w:eastAsia="Arial Unicode MS" w:cs="Arial Unicode MS"/>
       <w:color w:val="000000"/>
       <w:kern w:val="0"/>
       <w:sz w:val="24"/>
@@ -1826,7 +1918,7 @@
       <w:jc w:val="both"/>
     </w:pPr>
     <w:rPr>
-      <w:rFonts w:cs="Arial Unicode MS" w:ascii="Times New Roman" w:hAnsi="Times New Roman" w:eastAsia="Arial Unicode MS"/>
+      <w:rFonts w:ascii="Times New Roman" w:hAnsi="Times New Roman" w:eastAsia="Arial Unicode MS" w:cs="Arial Unicode MS"/>
       <w:color w:val="000000"/>
       <w:kern w:val="0"/>
       <w:sz w:val="24"/>
@@ -1847,7 +1939,7 @@
       <w:jc w:val="left"/>
     </w:pPr>
     <w:rPr>
-      <w:rFonts w:cs="Arial Unicode MS" w:ascii="Times New Roman" w:hAnsi="Times New Roman" w:eastAsia="Arial Unicode MS"/>
+      <w:rFonts w:ascii="Times New Roman" w:hAnsi="Times New Roman" w:eastAsia="Arial Unicode MS" w:cs="Arial Unicode MS"/>
       <w:color w:val="000000"/>
       <w:kern w:val="0"/>
       <w:sz w:val="24"/>
@@ -1867,7 +1959,7 @@
       <w:jc w:val="left"/>
     </w:pPr>
     <w:rPr>
-      <w:rFonts w:cs="Arial Unicode MS" w:ascii="Times New Roman" w:hAnsi="Times New Roman" w:eastAsia="Arial Unicode MS"/>
+      <w:rFonts w:ascii="Times New Roman" w:hAnsi="Times New Roman" w:eastAsia="Arial Unicode MS" w:cs="Arial Unicode MS"/>
       <w:color w:val="000000"/>
       <w:kern w:val="0"/>
       <w:sz w:val="24"/>
@@ -1887,7 +1979,7 @@
       <w:jc w:val="left"/>
     </w:pPr>
     <w:rPr>
-      <w:rFonts w:cs="Arial Unicode MS" w:ascii="Times New Roman" w:hAnsi="Times New Roman" w:eastAsia="Arial Unicode MS"/>
+      <w:rFonts w:ascii="Times New Roman" w:hAnsi="Times New Roman" w:eastAsia="Arial Unicode MS" w:cs="Arial Unicode MS"/>
       <w:color w:val="000000"/>
       <w:kern w:val="0"/>
       <w:sz w:val="24"/>
@@ -1929,7 +2021,7 @@
       <w:outlineLvl w:val="0"/>
     </w:pPr>
     <w:rPr>
-      <w:rFonts w:ascii="Helvetica Neue" w:hAnsi="Helvetica Neue" w:cs="Arial Unicode MS" w:eastAsia="Arial Unicode MS"/>
+      <w:rFonts w:ascii="Helvetica Neue" w:hAnsi="Helvetica Neue" w:eastAsia="Arial Unicode MS" w:cs="Arial Unicode MS"/>
       <w:b/>
       <w:bCs/>
       <w:color w:val="000000"/>
@@ -1952,7 +2044,7 @@
       <w:jc w:val="left"/>
     </w:pPr>
     <w:rPr>
-      <w:rFonts w:cs="Arial Unicode MS" w:ascii="Times New Roman" w:hAnsi="Times New Roman" w:eastAsia="Arial Unicode MS"/>
+      <w:rFonts w:ascii="Times New Roman" w:hAnsi="Times New Roman" w:eastAsia="Arial Unicode MS" w:cs="Arial Unicode MS"/>
       <w:color w:val="000000"/>
       <w:kern w:val="0"/>
       <w:sz w:val="24"/>
@@ -1972,7 +2064,7 @@
       <w:jc w:val="left"/>
     </w:pPr>
     <w:rPr>
-      <w:rFonts w:ascii="Helvetica Neue" w:hAnsi="Helvetica Neue" w:cs="Arial Unicode MS" w:eastAsia="Arial Unicode MS"/>
+      <w:rFonts w:ascii="Helvetica Neue" w:hAnsi="Helvetica Neue" w:eastAsia="Arial Unicode MS" w:cs="Arial Unicode MS"/>
       <w:color w:val="000000"/>
       <w:kern w:val="0"/>
       <w:sz w:val="24"/>
@@ -1994,7 +2086,7 @@
       <w:outlineLvl w:val="0"/>
     </w:pPr>
     <w:rPr>
-      <w:rFonts w:cs="Arial Unicode MS" w:ascii="Times New Roman" w:hAnsi="Times New Roman" w:eastAsia="Arial Unicode MS"/>
+      <w:rFonts w:ascii="Times New Roman" w:hAnsi="Times New Roman" w:eastAsia="Arial Unicode MS" w:cs="Arial Unicode MS"/>
       <w:color w:val="000000"/>
       <w:kern w:val="2"/>
       <w:sz w:val="24"/>
@@ -2014,7 +2106,7 @@
       <w:jc w:val="left"/>
     </w:pPr>
     <w:rPr>
-      <w:rFonts w:eastAsia="Times New Roman" w:ascii="Times New Roman" w:hAnsi="Times New Roman" w:cs="Times New Roman"/>
+      <w:rFonts w:ascii="Times New Roman" w:hAnsi="Times New Roman" w:eastAsia="Times New Roman" w:cs="Times New Roman"/>
       <w:color w:val="000000"/>
       <w:kern w:val="0"/>
       <w:sz w:val="24"/>
@@ -2034,7 +2126,7 @@
       <w:jc w:val="both"/>
     </w:pPr>
     <w:rPr>
-      <w:rFonts w:eastAsia="Helvetica Neue" w:ascii="Times New Roman" w:hAnsi="Times New Roman" w:cs="Times New Roman"/>
+      <w:rFonts w:ascii="Times New Roman" w:hAnsi="Times New Roman" w:eastAsia="Helvetica Neue" w:cs="Times New Roman"/>
       <w:color w:val="000000"/>
       <w:kern w:val="0"/>
       <w:sz w:val="24"/>
@@ -2070,7 +2162,7 @@
       <w:jc w:val="left"/>
     </w:pPr>
     <w:rPr>
-      <w:rFonts w:cs="Arial Unicode MS" w:ascii="Times New Roman" w:hAnsi="Times New Roman" w:eastAsia="Arial Unicode MS"/>
+      <w:rFonts w:ascii="Times New Roman" w:hAnsi="Times New Roman" w:eastAsia="Arial Unicode MS" w:cs="Arial Unicode MS"/>
       <w:color w:val="000000"/>
       <w:kern w:val="0"/>
       <w:sz w:val="24"/>

</xml_diff>

<commit_message>
update figures to fit size restrictions; update manuscript formatting
</commit_message>
<xml_diff>
--- a/Manuscript/Manuscript_template.docx
+++ b/Manuscript/Manuscript_template.docx
@@ -83,23 +83,7 @@
           <w:sz w:val="20"/>
           <w:szCs w:val="20"/>
         </w:rPr>
-        <w:t xml:space="preserve">* </w:t>
-      </w:r>
-      <w:r>
-        <w:rPr>
-          <w:rFonts w:ascii="Helvetica Neue" w:hAnsi="Helvetica Neue"/>
-          <w:sz w:val="20"/>
-          <w:szCs w:val="20"/>
-        </w:rPr>
-        <w:t>Corresponding author and lead contact</w:t>
-      </w:r>
-      <w:r>
-        <w:rPr>
-          <w:rFonts w:ascii="Helvetica Neue" w:hAnsi="Helvetica Neue"/>
-          <w:sz w:val="20"/>
-          <w:szCs w:val="20"/>
-        </w:rPr>
-        <w:t xml:space="preserve">: </w:t>
+        <w:t xml:space="preserve">* Corresponding author and lead contact: </w:t>
       </w:r>
       <w:r>
         <w:rPr>
@@ -546,11 +530,7 @@
       </w:pPr>
       <w:r>
         <w:rPr/>
-        <w:t>Author c</w:t>
-      </w:r>
-      <w:r>
-        <w:rPr/>
-        <w:t>ontributions</w:t>
+        <w:t>Author contributions</w:t>
       </w:r>
     </w:p>
     <w:p>
@@ -783,37 +763,6 @@
     </w:p>
     <w:p>
       <w:pPr>
-        <w:pStyle w:val="Normal"/>
-        <w:rPr>
-          <w:rFonts w:ascii="Helvetica Neue" w:hAnsi="Helvetica Neue"/>
-        </w:rPr>
-      </w:pPr>
-      <w:r>
-        <w:rPr>
-          <w:rFonts w:ascii="Helvetica Neue" w:hAnsi="Helvetica Neue"/>
-        </w:rPr>
-      </w:r>
-      <w:r>
-        <w:br w:type="page"/>
-      </w:r>
-    </w:p>
-    <w:p>
-      <w:pPr>
-        <w:pStyle w:val="Normal"/>
-        <w:spacing w:lineRule="auto" w:line="360"/>
-        <w:jc w:val="both"/>
-        <w:rPr>
-          <w:rFonts w:ascii="Helvetica Neue" w:hAnsi="Helvetica Neue"/>
-        </w:rPr>
-      </w:pPr>
-      <w:r>
-        <w:rPr>
-          <w:rFonts w:ascii="Helvetica Neue" w:hAnsi="Helvetica Neue"/>
-        </w:rPr>
-      </w:r>
-    </w:p>
-    <w:p>
-      <w:pPr>
         <w:pStyle w:val="Teaser"/>
         <w:spacing w:lineRule="auto" w:line="360" w:before="120" w:after="120"/>
         <w:jc w:val="both"/>
@@ -828,139 +777,6 @@
           <w:lang w:val="en-DE"/>
         </w:rPr>
         <w:t>{%p endfor %}</w:t>
-      </w:r>
-      <w:r>
-        <w:br w:type="page"/>
-      </w:r>
-    </w:p>
-    <w:p>
-      <w:pPr>
-        <w:pStyle w:val="Heading1"/>
-        <w:rPr/>
-      </w:pPr>
-      <w:r>
-        <w:rPr/>
-        <w:t>Supplementary Figures</w:t>
-      </w:r>
-    </w:p>
-    <w:p>
-      <w:pPr>
-        <w:pStyle w:val="Teaser"/>
-        <w:spacing w:lineRule="auto" w:line="360" w:before="120" w:after="120"/>
-        <w:jc w:val="both"/>
-        <w:rPr>
-          <w:rFonts w:ascii="Helvetica Neue" w:hAnsi="Helvetica Neue" w:eastAsia="Helvetica Neue" w:cs="Helvetica Neue"/>
-          <w:lang w:val="en-DE"/>
-        </w:rPr>
-      </w:pPr>
-      <w:r>
-        <w:rPr>
-          <w:rFonts w:eastAsia="Helvetica Neue" w:cs="Helvetica Neue" w:ascii="Helvetica Neue" w:hAnsi="Helvetica Neue"/>
-          <w:lang w:val="en-DE"/>
-        </w:rPr>
-        <w:t xml:space="preserve">{%p </w:t>
-      </w:r>
-      <w:r>
-        <w:rPr>
-          <w:rFonts w:cs="Helvetica Neue" w:ascii="Helvetica Neue" w:hAnsi="Helvetica Neue"/>
-          <w:b/>
-          <w:bCs/>
-        </w:rPr>
-        <w:t>for title, body in</w:t>
-      </w:r>
-      <w:r>
-        <w:rPr>
-          <w:rFonts w:eastAsia="Helvetica Neue" w:cs="Helvetica Neue" w:ascii="Helvetica Neue" w:hAnsi="Helvetica Neue"/>
-          <w:lang w:val="en-DE"/>
-        </w:rPr>
-        <w:t xml:space="preserve"> </w:t>
-      </w:r>
-      <w:r>
-        <w:rPr>
-          <w:rFonts w:eastAsia="Helvetica Neue" w:cs="Helvetica Neue" w:ascii="Helvetica Neue" w:hAnsi="Helvetica Neue"/>
-        </w:rPr>
-        <w:t>supplementary_legends.items()</w:t>
-      </w:r>
-      <w:r>
-        <w:rPr>
-          <w:rFonts w:eastAsia="Helvetica Neue" w:cs="Helvetica Neue" w:ascii="Helvetica Neue" w:hAnsi="Helvetica Neue"/>
-          <w:lang w:val="en-DE"/>
-        </w:rPr>
-        <w:t xml:space="preserve"> %}</w:t>
-      </w:r>
-    </w:p>
-    <w:p>
-      <w:pPr>
-        <w:pStyle w:val="Teaser"/>
-        <w:spacing w:lineRule="auto" w:line="360" w:before="0" w:after="120"/>
-        <w:jc w:val="both"/>
-        <w:rPr>
-          <w:rFonts w:ascii="Helvetica Neue" w:hAnsi="Helvetica Neue"/>
-          <w:b/>
-          <w:b/>
-          <w:bCs/>
-          <w:lang w:val="en-DE"/>
-        </w:rPr>
-      </w:pPr>
-      <w:r>
-        <w:rPr>
-          <w:rFonts w:ascii="Helvetica Neue" w:hAnsi="Helvetica Neue"/>
-          <w:b/>
-          <w:bCs/>
-          <w:lang w:val="en-DE"/>
-        </w:rPr>
-        <w:t>{{ title }}</w:t>
-      </w:r>
-    </w:p>
-    <w:p>
-      <w:pPr>
-        <w:pStyle w:val="Normal"/>
-        <w:spacing w:lineRule="auto" w:line="360"/>
-        <w:jc w:val="both"/>
-        <w:rPr>
-          <w:rFonts w:ascii="Helvetica Neue" w:hAnsi="Helvetica Neue"/>
-        </w:rPr>
-      </w:pPr>
-      <w:r>
-        <w:rPr>
-          <w:rFonts w:ascii="Helvetica Neue" w:hAnsi="Helvetica Neue"/>
-        </w:rPr>
-        <w:t xml:space="preserve">{{ body }} </w:t>
-      </w:r>
-    </w:p>
-    <w:p>
-      <w:pPr>
-        <w:pStyle w:val="Teaser"/>
-        <w:spacing w:lineRule="auto" w:line="360" w:before="120" w:after="120"/>
-        <w:jc w:val="both"/>
-        <w:rPr>
-          <w:rFonts w:ascii="Helvetica Neue" w:hAnsi="Helvetica Neue" w:eastAsia="Helvetica Neue" w:cs="Helvetica Neue"/>
-          <w:lang w:val="en-DE"/>
-        </w:rPr>
-      </w:pPr>
-      <w:r>
-        <w:rPr>
-          <w:rFonts w:eastAsia="Helvetica Neue" w:cs="Helvetica Neue" w:ascii="Helvetica Neue" w:hAnsi="Helvetica Neue"/>
-          <w:lang w:val="en-DE"/>
-        </w:rPr>
-        <w:t>{%p endfor %}</w:t>
-      </w:r>
-    </w:p>
-    <w:p>
-      <w:pPr>
-        <w:pStyle w:val="Normal"/>
-        <w:rPr>
-          <w:rFonts w:ascii="Helvetica Neue" w:hAnsi="Helvetica Neue" w:eastAsia="Helvetica Neue" w:cs="Helvetica Neue"/>
-          <w:color w:val="000000"/>
-          <w:u w:val="none" w:color="000000"/>
-        </w:rPr>
-      </w:pPr>
-      <w:r>
-        <w:rPr>
-          <w:rFonts w:eastAsia="Helvetica Neue" w:cs="Helvetica Neue" w:ascii="Helvetica Neue" w:hAnsi="Helvetica Neue"/>
-          <w:color w:val="000000"/>
-          <w:u w:val="none" w:color="000000"/>
-        </w:rPr>
       </w:r>
       <w:r>
         <w:br w:type="page"/>

</xml_diff>